<commit_message>
completed logic in search_engine
</commit_message>
<xml_diff>
--- a/Assignment1.docx
+++ b/Assignment1.docx
@@ -171,8 +171,21 @@
         <w:t>Web search engine</w:t>
       </w:r>
       <w:r>
-        <w:t>: Searches through the entire world wide web but not the deepweb or the darkweb</w:t>
-      </w:r>
+        <w:t xml:space="preserve">: Searches through the entire world wide web but not the </w:t>
+      </w:r>
+      <w:proofErr w:type="spellStart"/>
+      <w:r>
+        <w:t>deepweb</w:t>
+      </w:r>
+      <w:proofErr w:type="spellEnd"/>
+      <w:r>
+        <w:t xml:space="preserve"> or the </w:t>
+      </w:r>
+      <w:proofErr w:type="spellStart"/>
+      <w:r>
+        <w:t>darkweb</w:t>
+      </w:r>
+      <w:proofErr w:type="spellEnd"/>
       <w:r>
         <w:t>.</w:t>
       </w:r>
@@ -297,13 +310,7 @@
         <w:t>Classification:</w:t>
       </w:r>
       <w:r>
-        <w:t xml:space="preserve"> searches </w:t>
-      </w:r>
-      <w:r>
-        <w:t>through</w:t>
-      </w:r>
-      <w:r>
-        <w:t xml:space="preserve"> </w:t>
+        <w:t xml:space="preserve"> searches through </w:t>
       </w:r>
       <w:r>
         <w:t>labeled data</w:t>
@@ -330,10 +337,7 @@
         <w:t xml:space="preserve"> </w:t>
       </w:r>
       <w:r>
-        <w:t>searches through</w:t>
-      </w:r>
-      <w:r>
-        <w:t xml:space="preserve"> data and response with an answer to the user’s question query</w:t>
+        <w:t>searches through data and response with an answer to the user’s question query</w:t>
       </w:r>
     </w:p>
     <w:p>
@@ -349,19 +353,13 @@
         <w:t>Filtering:</w:t>
       </w:r>
       <w:r>
+        <w:t xml:space="preserve"> searches through data and</w:t>
+      </w:r>
+      <w:r>
         <w:t xml:space="preserve"> </w:t>
       </w:r>
       <w:r>
-        <w:t>searches through data and</w:t>
-      </w:r>
-      <w:r>
-        <w:t xml:space="preserve"> </w:t>
-      </w:r>
-      <w:r>
-        <w:t>what is likely relevant</w:t>
-      </w:r>
-      <w:r>
-        <w:t xml:space="preserve"> to the user based on information extracted from the user (not through the user’s query).</w:t>
+        <w:t>what is likely relevant to the user based on information extracted from the user (not through the user’s query).</w:t>
       </w:r>
     </w:p>
     <w:p>
@@ -427,10 +425,7 @@
         <w:t xml:space="preserve"> Movie 2022, Output:</w:t>
       </w:r>
       <w:r>
-        <w:t xml:space="preserve"> </w:t>
-      </w:r>
-      <w:r>
-        <w:t>Everything Everywhere All at Once</w:t>
+        <w:t xml:space="preserve"> Everything Everywhere All at Once</w:t>
       </w:r>
       <w:r>
         <w:t>. The result objectively won Best Picture by the Oscars in 2022 and does not consider any information from the user to determine the result.</w:t>
@@ -766,37 +761,13 @@
         <w:ind w:left="1440"/>
       </w:pPr>
       <w:r>
-        <w:t xml:space="preserve">precision: </w:t>
-      </w:r>
-      <w:r>
-        <w:t>3</w:t>
-      </w:r>
-      <w:r>
-        <w:t>/</w:t>
+        <w:t>precision: 3/</w:t>
       </w:r>
       <w:r>
         <w:t>5 =</w:t>
       </w:r>
       <w:r>
-        <w:t xml:space="preserve"> 6</w:t>
-      </w:r>
-      <w:r>
-        <w:t>0</w:t>
-      </w:r>
-      <w:r>
-        <w:t xml:space="preserve">%, recall: </w:t>
-      </w:r>
-      <w:r>
-        <w:t>3</w:t>
-      </w:r>
-      <w:r>
-        <w:t xml:space="preserve">/3 = </w:t>
-      </w:r>
-      <w:r>
-        <w:t>100</w:t>
-      </w:r>
-      <w:r>
-        <w:t>%</w:t>
+        <w:t xml:space="preserve"> 60%, recall: 3/3 = 100%</w:t>
       </w:r>
     </w:p>
     <w:p>
@@ -928,37 +899,7 @@
         <w:ind w:left="1440"/>
       </w:pPr>
       <w:r>
-        <w:t xml:space="preserve">precision: </w:t>
-      </w:r>
-      <w:r>
-        <w:t>2</w:t>
-      </w:r>
-      <w:r>
-        <w:t>/</w:t>
-      </w:r>
-      <w:r>
-        <w:t>2 =</w:t>
-      </w:r>
-      <w:r>
-        <w:t xml:space="preserve"> </w:t>
-      </w:r>
-      <w:r>
-        <w:t>10</w:t>
-      </w:r>
-      <w:r>
-        <w:t xml:space="preserve">0%, recall: </w:t>
-      </w:r>
-      <w:r>
-        <w:t>2</w:t>
-      </w:r>
-      <w:r>
-        <w:t xml:space="preserve">/3 = </w:t>
-      </w:r>
-      <w:r>
-        <w:t>67</w:t>
-      </w:r>
-      <w:r>
-        <w:t>%</w:t>
+        <w:t>precision: 2/2 = 100%, recall: 2/3 = 67%</w:t>
       </w:r>
     </w:p>
     <w:p>
@@ -1090,31 +1031,7 @@
         <w:ind w:left="1440"/>
       </w:pPr>
       <w:r>
-        <w:t xml:space="preserve">precision: </w:t>
-      </w:r>
-      <w:r>
-        <w:t>0</w:t>
-      </w:r>
-      <w:r>
-        <w:t>/</w:t>
-      </w:r>
-      <w:r>
-        <w:t>2 =</w:t>
-      </w:r>
-      <w:r>
-        <w:t xml:space="preserve"> 0%, recall: </w:t>
-      </w:r>
-      <w:r>
-        <w:t>0</w:t>
-      </w:r>
-      <w:r>
-        <w:t xml:space="preserve">/3 = </w:t>
-      </w:r>
-      <w:r>
-        <w:t>0</w:t>
-      </w:r>
-      <w:r>
-        <w:t>%</w:t>
+        <w:t>precision: 0/2 = 0%, recall: 0/3 = 0%</w:t>
       </w:r>
     </w:p>
     <w:p>
@@ -1202,28 +1119,7 @@
         <w:pStyle w:val="ListParagraph"/>
       </w:pPr>
       <w:r>
-        <w:t>[</w:t>
-      </w:r>
-      <w:r>
-        <w:t>Index Creation</w:t>
-      </w:r>
-      <w:r>
-        <w:t>]-&gt;</w:t>
-      </w:r>
-      <w:r>
-        <w:t xml:space="preserve"> </w:t>
-      </w:r>
-      <w:r>
-        <w:t>[</w:t>
-      </w:r>
-      <w:r>
-        <w:t>terms</w:t>
-      </w:r>
-      <w:r>
-        <w:t>, weights</w:t>
-      </w:r>
-      <w:r>
-        <w:t>]</w:t>
+        <w:t>[Index Creation]-&gt; [terms, weights]</w:t>
       </w:r>
     </w:p>
     <w:p>
@@ -1259,6 +1155,2929 @@
           <w:numId w:val="1"/>
         </w:numPr>
       </w:pPr>
+    </w:p>
+    <w:p>
+      <w:pPr>
+        <w:pStyle w:val="ListParagraph"/>
+      </w:pPr>
+      <w:r>
+        <w:rPr>
+          <w:rFonts w:ascii="Cambria Math" w:hAnsi="Cambria Math" w:cs="Cambria Math"/>
+        </w:rPr>
+        <w:t>d</w:t>
+      </w:r>
+      <w:r>
+        <w:rPr>
+          <w:vertAlign w:val="subscript"/>
+        </w:rPr>
+        <w:t>1</w:t>
+      </w:r>
+      <w:r>
+        <w:t xml:space="preserve"> = </w:t>
+      </w:r>
+      <w:r>
+        <w:t>“</w:t>
+      </w:r>
+      <w:r>
+        <w:t>I love cats and cats</w:t>
+      </w:r>
+      <w:r>
+        <w:t>”</w:t>
+      </w:r>
+      <w:r>
+        <w:t>.</w:t>
+      </w:r>
+    </w:p>
+    <w:p>
+      <w:pPr>
+        <w:pStyle w:val="ListParagraph"/>
+      </w:pPr>
+      <w:r>
+        <w:rPr>
+          <w:rFonts w:ascii="Cambria Math" w:hAnsi="Cambria Math" w:cs="Cambria Math"/>
+        </w:rPr>
+        <w:t>d</w:t>
+      </w:r>
+      <w:r>
+        <w:rPr>
+          <w:vertAlign w:val="subscript"/>
+        </w:rPr>
+        <w:t>2</w:t>
+      </w:r>
+      <w:r>
+        <w:t>= “She loves her dog”.</w:t>
+      </w:r>
+    </w:p>
+    <w:p>
+      <w:pPr>
+        <w:pStyle w:val="ListParagraph"/>
+      </w:pPr>
+      <w:r>
+        <w:rPr>
+          <w:rFonts w:ascii="Cambria Math" w:hAnsi="Cambria Math" w:cs="Cambria Math"/>
+        </w:rPr>
+        <w:t>d</w:t>
+      </w:r>
+      <w:r>
+        <w:rPr>
+          <w:vertAlign w:val="subscript"/>
+        </w:rPr>
+        <w:t>3</w:t>
+      </w:r>
+      <w:r>
+        <w:t>= “They love their dogs and cat”.</w:t>
+      </w:r>
+    </w:p>
+    <w:p>
+      <w:pPr>
+        <w:pStyle w:val="ListParagraph"/>
+      </w:pPr>
+    </w:p>
+    <w:p>
+      <w:pPr>
+        <w:pStyle w:val="ListParagraph"/>
+      </w:pPr>
+      <w:proofErr w:type="spellStart"/>
+      <w:r>
+        <w:t>Stopwords</w:t>
+      </w:r>
+      <w:proofErr w:type="spellEnd"/>
+      <w:r>
+        <w:t>: pronouns, conjunctions</w:t>
+      </w:r>
+    </w:p>
+    <w:p>
+      <w:pPr>
+        <w:pStyle w:val="ListParagraph"/>
+      </w:pPr>
+    </w:p>
+    <w:p>
+      <w:pPr>
+        <w:pStyle w:val="ListParagraph"/>
+      </w:pPr>
+      <w:r>
+        <w:rPr>
+          <w:rFonts w:ascii="Cambria Math" w:hAnsi="Cambria Math" w:cs="Cambria Math"/>
+        </w:rPr>
+        <w:t>d</w:t>
+      </w:r>
+      <w:r>
+        <w:rPr>
+          <w:vertAlign w:val="subscript"/>
+        </w:rPr>
+        <w:t>1</w:t>
+      </w:r>
+      <w:r>
+        <w:t xml:space="preserve"> = “</w:t>
+      </w:r>
+      <w:r>
+        <w:t xml:space="preserve">love </w:t>
+      </w:r>
+      <w:r>
+        <w:t xml:space="preserve">cat </w:t>
+      </w:r>
+      <w:proofErr w:type="spellStart"/>
+      <w:r>
+        <w:t>cat</w:t>
+      </w:r>
+      <w:proofErr w:type="spellEnd"/>
+      <w:r>
+        <w:t>”</w:t>
+      </w:r>
+    </w:p>
+    <w:p>
+      <w:pPr>
+        <w:pStyle w:val="ListParagraph"/>
+      </w:pPr>
+      <w:r>
+        <w:rPr>
+          <w:rFonts w:ascii="Cambria Math" w:hAnsi="Cambria Math" w:cs="Cambria Math"/>
+        </w:rPr>
+        <w:t>d</w:t>
+      </w:r>
+      <w:r>
+        <w:rPr>
+          <w:vertAlign w:val="subscript"/>
+        </w:rPr>
+        <w:t>2</w:t>
+      </w:r>
+      <w:r>
+        <w:t xml:space="preserve"> =</w:t>
+      </w:r>
+      <w:r>
+        <w:t xml:space="preserve"> “love dog”</w:t>
+      </w:r>
+    </w:p>
+    <w:p>
+      <w:pPr>
+        <w:pStyle w:val="ListParagraph"/>
+      </w:pPr>
+      <w:r>
+        <w:rPr>
+          <w:rFonts w:ascii="Cambria Math" w:hAnsi="Cambria Math" w:cs="Cambria Math"/>
+        </w:rPr>
+        <w:t>d</w:t>
+      </w:r>
+      <w:r>
+        <w:rPr>
+          <w:vertAlign w:val="subscript"/>
+        </w:rPr>
+        <w:t>3</w:t>
+      </w:r>
+      <w:r>
+        <w:t xml:space="preserve"> =</w:t>
+      </w:r>
+      <w:r>
+        <w:t xml:space="preserve"> “love dog cat”</w:t>
+      </w:r>
+    </w:p>
+    <w:p>
+      <w:pPr>
+        <w:pStyle w:val="ListParagraph"/>
+      </w:pPr>
+    </w:p>
+    <w:p>
+      <w:pPr>
+        <w:pStyle w:val="ListParagraph"/>
+      </w:pPr>
+      <m:oMathPara>
+        <m:oMathParaPr>
+          <m:jc m:val="left"/>
+        </m:oMathParaPr>
+        <m:oMath>
+          <m:r>
+            <w:rPr>
+              <w:rFonts w:ascii="Cambria Math" w:hAnsi="Cambria Math"/>
+            </w:rPr>
+            <m:t>tf</m:t>
+          </m:r>
+          <m:r>
+            <w:rPr>
+              <w:rFonts w:ascii="Cambria Math" w:hAnsi="Cambria Math"/>
+            </w:rPr>
+            <m:t>.</m:t>
+          </m:r>
+          <m:r>
+            <w:rPr>
+              <w:rFonts w:ascii="Cambria Math" w:hAnsi="Cambria Math"/>
+            </w:rPr>
+            <m:t>idf(t, d, D) = tf(t, d) * idf(t, D)</m:t>
+          </m:r>
+          <m:r>
+            <w:rPr>
+              <w:rFonts w:ascii="Cambria Math" w:hAnsi="Cambria Math"/>
+            </w:rPr>
+            <m:t xml:space="preserve"> </m:t>
+          </m:r>
+        </m:oMath>
+      </m:oMathPara>
+    </w:p>
+    <w:p>
+      <w:pPr>
+        <w:pStyle w:val="ListParagraph"/>
+      </w:pPr>
+      <m:oMathPara>
+        <m:oMathParaPr>
+          <m:jc m:val="left"/>
+        </m:oMathParaPr>
+        <m:oMath>
+          <m:r>
+            <w:rPr>
+              <w:rFonts w:ascii="Cambria Math" w:hAnsi="Cambria Math"/>
+            </w:rPr>
+            <m:t>tf</m:t>
+          </m:r>
+          <m:d>
+            <m:dPr>
+              <m:ctrlPr>
+                <w:rPr>
+                  <w:rFonts w:ascii="Cambria Math" w:hAnsi="Cambria Math"/>
+                  <w:i/>
+                </w:rPr>
+              </m:ctrlPr>
+            </m:dPr>
+            <m:e>
+              <m:r>
+                <w:rPr>
+                  <w:rFonts w:ascii="Cambria Math" w:hAnsi="Cambria Math"/>
+                </w:rPr>
+                <m:t>t,d</m:t>
+              </m:r>
+            </m:e>
+          </m:d>
+          <m:r>
+            <w:rPr>
+              <w:rFonts w:ascii="Cambria Math" w:hAnsi="Cambria Math"/>
+            </w:rPr>
+            <m:t xml:space="preserve">= </m:t>
+          </m:r>
+          <m:f>
+            <m:fPr>
+              <m:ctrlPr>
+                <w:rPr>
+                  <w:rFonts w:ascii="Cambria Math" w:hAnsi="Cambria Math"/>
+                  <w:i/>
+                </w:rPr>
+              </m:ctrlPr>
+            </m:fPr>
+            <m:num>
+              <m:r>
+                <w:rPr>
+                  <w:rFonts w:ascii="Cambria Math" w:hAnsi="Cambria Math"/>
+                </w:rPr>
+                <m:t>num of t</m:t>
+              </m:r>
+            </m:num>
+            <m:den>
+              <m:r>
+                <w:rPr>
+                  <w:rFonts w:ascii="Cambria Math" w:hAnsi="Cambria Math"/>
+                </w:rPr>
+                <m:t>total terms in d</m:t>
+              </m:r>
+            </m:den>
+          </m:f>
+        </m:oMath>
+      </m:oMathPara>
+    </w:p>
+    <w:p>
+      <w:pPr>
+        <w:pStyle w:val="ListParagraph"/>
+      </w:pPr>
+      <m:oMathPara>
+        <m:oMathParaPr>
+          <m:jc m:val="left"/>
+        </m:oMathParaPr>
+        <m:oMath>
+          <m:r>
+            <w:rPr>
+              <w:rFonts w:ascii="Cambria Math" w:hAnsi="Cambria Math"/>
+            </w:rPr>
+            <m:t>df</m:t>
+          </m:r>
+          <m:d>
+            <m:dPr>
+              <m:ctrlPr>
+                <w:rPr>
+                  <w:rFonts w:ascii="Cambria Math" w:hAnsi="Cambria Math"/>
+                  <w:i/>
+                </w:rPr>
+              </m:ctrlPr>
+            </m:dPr>
+            <m:e>
+              <m:r>
+                <w:rPr>
+                  <w:rFonts w:ascii="Cambria Math" w:hAnsi="Cambria Math"/>
+                </w:rPr>
+                <m:t>t, D</m:t>
+              </m:r>
+            </m:e>
+          </m:d>
+          <m:r>
+            <w:rPr>
+              <w:rFonts w:ascii="Cambria Math" w:hAnsi="Cambria Math"/>
+            </w:rPr>
+            <m:t>= all</m:t>
+          </m:r>
+          <m:r>
+            <w:rPr>
+              <w:rFonts w:ascii="Cambria Math" w:hAnsi="Cambria Math"/>
+            </w:rPr>
+            <m:t xml:space="preserve"> occurences</m:t>
+          </m:r>
+          <m:r>
+            <w:rPr>
+              <w:rFonts w:ascii="Cambria Math" w:hAnsi="Cambria Math"/>
+            </w:rPr>
+            <m:t xml:space="preserve"> t in D</m:t>
+          </m:r>
+        </m:oMath>
+      </m:oMathPara>
+    </w:p>
+    <w:p>
+      <w:pPr>
+        <w:pStyle w:val="ListParagraph"/>
+      </w:pPr>
+      <m:oMathPara>
+        <m:oMathParaPr>
+          <m:jc m:val="left"/>
+        </m:oMathParaPr>
+        <m:oMath>
+          <m:r>
+            <w:rPr>
+              <w:rFonts w:ascii="Cambria Math" w:hAnsi="Cambria Math"/>
+            </w:rPr>
+            <m:t>idf(t, D) = log</m:t>
+          </m:r>
+          <m:d>
+            <m:dPr>
+              <m:ctrlPr>
+                <w:rPr>
+                  <w:rFonts w:ascii="Cambria Math" w:hAnsi="Cambria Math"/>
+                  <w:i/>
+                </w:rPr>
+              </m:ctrlPr>
+            </m:dPr>
+            <m:e>
+              <m:f>
+                <m:fPr>
+                  <m:ctrlPr>
+                    <w:rPr>
+                      <w:rFonts w:ascii="Cambria Math" w:hAnsi="Cambria Math"/>
+                      <w:i/>
+                    </w:rPr>
+                  </m:ctrlPr>
+                </m:fPr>
+                <m:num>
+                  <m:d>
+                    <m:dPr>
+                      <m:begChr m:val="|"/>
+                      <m:endChr m:val="|"/>
+                      <m:ctrlPr>
+                        <w:rPr>
+                          <w:rFonts w:ascii="Cambria Math" w:hAnsi="Cambria Math"/>
+                          <w:i/>
+                        </w:rPr>
+                      </m:ctrlPr>
+                    </m:dPr>
+                    <m:e>
+                      <m:r>
+                        <w:rPr>
+                          <w:rFonts w:ascii="Cambria Math" w:hAnsi="Cambria Math"/>
+                        </w:rPr>
+                        <m:t>D</m:t>
+                      </m:r>
+                    </m:e>
+                  </m:d>
+                </m:num>
+                <m:den>
+                  <m:r>
+                    <w:rPr>
+                      <w:rFonts w:ascii="Cambria Math" w:hAnsi="Cambria Math"/>
+                    </w:rPr>
+                    <m:t>df</m:t>
+                  </m:r>
+                  <m:d>
+                    <m:dPr>
+                      <m:ctrlPr>
+                        <w:rPr>
+                          <w:rFonts w:ascii="Cambria Math" w:hAnsi="Cambria Math"/>
+                          <w:i/>
+                        </w:rPr>
+                      </m:ctrlPr>
+                    </m:dPr>
+                    <m:e>
+                      <m:r>
+                        <w:rPr>
+                          <w:rFonts w:ascii="Cambria Math" w:hAnsi="Cambria Math"/>
+                        </w:rPr>
+                        <m:t>t,d</m:t>
+                      </m:r>
+                    </m:e>
+                  </m:d>
+                </m:den>
+              </m:f>
+            </m:e>
+          </m:d>
+        </m:oMath>
+      </m:oMathPara>
+    </w:p>
+    <w:p>
+      <w:pPr>
+        <w:pStyle w:val="ListParagraph"/>
+      </w:pPr>
+    </w:p>
+    <w:p>
+      <w:pPr>
+        <w:pStyle w:val="ListParagraph"/>
+        <w:rPr>
+          <w:rFonts w:eastAsiaTheme="minorEastAsia"/>
+        </w:rPr>
+      </w:pPr>
+      <m:oMathPara>
+        <m:oMathParaPr>
+          <m:jc m:val="left"/>
+        </m:oMathParaPr>
+        <m:oMath>
+          <m:r>
+            <w:rPr>
+              <w:rFonts w:ascii="Cambria Math" w:hAnsi="Cambria Math"/>
+            </w:rPr>
+            <m:t>tf</m:t>
+          </m:r>
+          <m:r>
+            <w:rPr>
+              <w:rFonts w:ascii="Cambria Math" w:hAnsi="Cambria Math"/>
+            </w:rPr>
+            <m:t>.</m:t>
+          </m:r>
+          <m:r>
+            <w:rPr>
+              <w:rFonts w:ascii="Cambria Math" w:hAnsi="Cambria Math"/>
+            </w:rPr>
+            <m:t>idf</m:t>
+          </m:r>
+          <m:d>
+            <m:dPr>
+              <m:ctrlPr>
+                <w:rPr>
+                  <w:rFonts w:ascii="Cambria Math" w:hAnsi="Cambria Math"/>
+                  <w:i/>
+                </w:rPr>
+              </m:ctrlPr>
+            </m:dPr>
+            <m:e>
+              <m:r>
+                <w:rPr>
+                  <w:rFonts w:ascii="Cambria Math" w:hAnsi="Cambria Math"/>
+                </w:rPr>
+                <m:t xml:space="preserve">love, </m:t>
+              </m:r>
+              <m:sSub>
+                <m:sSubPr>
+                  <m:ctrlPr>
+                    <w:rPr>
+                      <w:rFonts w:ascii="Cambria Math" w:hAnsi="Cambria Math"/>
+                      <w:i/>
+                      <w:vertAlign w:val="subscript"/>
+                    </w:rPr>
+                  </m:ctrlPr>
+                </m:sSubPr>
+                <m:e>
+                  <m:r>
+                    <w:rPr>
+                      <w:rFonts w:ascii="Cambria Math" w:hAnsi="Cambria Math" w:cs="Cambria Math"/>
+                    </w:rPr>
+                    <m:t>d</m:t>
+                  </m:r>
+                  <m:ctrlPr>
+                    <w:rPr>
+                      <w:rFonts w:ascii="Cambria Math" w:hAnsi="Cambria Math"/>
+                      <w:i/>
+                    </w:rPr>
+                  </m:ctrlPr>
+                </m:e>
+                <m:sub>
+                  <m:r>
+                    <w:rPr>
+                      <w:rFonts w:ascii="Cambria Math" w:hAnsi="Cambria Math"/>
+                      <w:vertAlign w:val="subscript"/>
+                    </w:rPr>
+                    <m:t>1</m:t>
+                  </m:r>
+                </m:sub>
+              </m:sSub>
+              <m:r>
+                <w:rPr>
+                  <w:rFonts w:ascii="Cambria Math" w:hAnsi="Cambria Math"/>
+                </w:rPr>
+                <m:t>, D</m:t>
+              </m:r>
+            </m:e>
+          </m:d>
+          <m:r>
+            <w:rPr>
+              <w:rFonts w:ascii="Cambria Math" w:hAnsi="Cambria Math"/>
+            </w:rPr>
+            <m:t xml:space="preserve">= </m:t>
+          </m:r>
+          <m:d>
+            <m:dPr>
+              <m:ctrlPr>
+                <w:rPr>
+                  <w:rFonts w:ascii="Cambria Math" w:hAnsi="Cambria Math"/>
+                  <w:i/>
+                </w:rPr>
+              </m:ctrlPr>
+            </m:dPr>
+            <m:e>
+              <m:f>
+                <m:fPr>
+                  <m:ctrlPr>
+                    <w:rPr>
+                      <w:rFonts w:ascii="Cambria Math" w:hAnsi="Cambria Math"/>
+                      <w:i/>
+                    </w:rPr>
+                  </m:ctrlPr>
+                </m:fPr>
+                <m:num>
+                  <m:r>
+                    <w:rPr>
+                      <w:rFonts w:ascii="Cambria Math" w:hAnsi="Cambria Math"/>
+                    </w:rPr>
+                    <m:t>1</m:t>
+                  </m:r>
+                </m:num>
+                <m:den>
+                  <m:r>
+                    <w:rPr>
+                      <w:rFonts w:ascii="Cambria Math" w:hAnsi="Cambria Math"/>
+                    </w:rPr>
+                    <m:t>3</m:t>
+                  </m:r>
+                </m:den>
+              </m:f>
+            </m:e>
+          </m:d>
+          <m:r>
+            <w:rPr>
+              <w:rFonts w:ascii="Cambria Math" w:hAnsi="Cambria Math"/>
+            </w:rPr>
+            <m:t>* log</m:t>
+          </m:r>
+          <m:d>
+            <m:dPr>
+              <m:ctrlPr>
+                <w:rPr>
+                  <w:rFonts w:ascii="Cambria Math" w:hAnsi="Cambria Math"/>
+                  <w:i/>
+                </w:rPr>
+              </m:ctrlPr>
+            </m:dPr>
+            <m:e>
+              <m:f>
+                <m:fPr>
+                  <m:ctrlPr>
+                    <w:rPr>
+                      <w:rFonts w:ascii="Cambria Math" w:hAnsi="Cambria Math"/>
+                      <w:i/>
+                    </w:rPr>
+                  </m:ctrlPr>
+                </m:fPr>
+                <m:num>
+                  <m:r>
+                    <w:rPr>
+                      <w:rFonts w:ascii="Cambria Math" w:hAnsi="Cambria Math"/>
+                    </w:rPr>
+                    <m:t>3</m:t>
+                  </m:r>
+                </m:num>
+                <m:den>
+                  <m:r>
+                    <w:rPr>
+                      <w:rFonts w:ascii="Cambria Math" w:hAnsi="Cambria Math"/>
+                    </w:rPr>
+                    <m:t>3</m:t>
+                  </m:r>
+                </m:den>
+              </m:f>
+            </m:e>
+          </m:d>
+          <m:r>
+            <w:rPr>
+              <w:rFonts w:ascii="Cambria Math" w:hAnsi="Cambria Math"/>
+            </w:rPr>
+            <m:t>=</m:t>
+          </m:r>
+          <m:f>
+            <m:fPr>
+              <m:ctrlPr>
+                <w:rPr>
+                  <w:rFonts w:ascii="Cambria Math" w:hAnsi="Cambria Math"/>
+                  <w:i/>
+                </w:rPr>
+              </m:ctrlPr>
+            </m:fPr>
+            <m:num>
+              <m:r>
+                <w:rPr>
+                  <w:rFonts w:ascii="Cambria Math" w:hAnsi="Cambria Math"/>
+                </w:rPr>
+                <m:t>1</m:t>
+              </m:r>
+            </m:num>
+            <m:den>
+              <m:r>
+                <w:rPr>
+                  <w:rFonts w:ascii="Cambria Math" w:hAnsi="Cambria Math"/>
+                </w:rPr>
+                <m:t>3</m:t>
+              </m:r>
+            </m:den>
+          </m:f>
+          <m:r>
+            <w:rPr>
+              <w:rFonts w:ascii="Cambria Math" w:hAnsi="Cambria Math"/>
+            </w:rPr>
+            <m:t>*0=0</m:t>
+          </m:r>
+        </m:oMath>
+      </m:oMathPara>
+    </w:p>
+    <w:p>
+      <w:pPr>
+        <w:pStyle w:val="ListParagraph"/>
+        <w:rPr>
+          <w:rFonts w:eastAsiaTheme="minorEastAsia"/>
+        </w:rPr>
+      </w:pPr>
+    </w:p>
+    <w:p>
+      <w:pPr>
+        <w:pStyle w:val="ListParagraph"/>
+        <w:rPr>
+          <w:rFonts w:eastAsiaTheme="minorEastAsia"/>
+        </w:rPr>
+      </w:pPr>
+      <m:oMathPara>
+        <m:oMathParaPr>
+          <m:jc m:val="left"/>
+        </m:oMathParaPr>
+        <m:oMath>
+          <m:r>
+            <w:rPr>
+              <w:rFonts w:ascii="Cambria Math" w:hAnsi="Cambria Math"/>
+            </w:rPr>
+            <m:t>tf</m:t>
+          </m:r>
+          <m:r>
+            <w:rPr>
+              <w:rFonts w:ascii="Cambria Math" w:hAnsi="Cambria Math"/>
+            </w:rPr>
+            <m:t>.</m:t>
+          </m:r>
+          <m:r>
+            <w:rPr>
+              <w:rFonts w:ascii="Cambria Math" w:hAnsi="Cambria Math"/>
+            </w:rPr>
+            <m:t>idf</m:t>
+          </m:r>
+          <m:d>
+            <m:dPr>
+              <m:ctrlPr>
+                <w:rPr>
+                  <w:rFonts w:ascii="Cambria Math" w:hAnsi="Cambria Math"/>
+                  <w:i/>
+                </w:rPr>
+              </m:ctrlPr>
+            </m:dPr>
+            <m:e>
+              <m:r>
+                <w:rPr>
+                  <w:rFonts w:ascii="Cambria Math" w:hAnsi="Cambria Math"/>
+                </w:rPr>
+                <m:t>cat</m:t>
+              </m:r>
+              <m:r>
+                <w:rPr>
+                  <w:rFonts w:ascii="Cambria Math" w:hAnsi="Cambria Math"/>
+                </w:rPr>
+                <m:t xml:space="preserve">, </m:t>
+              </m:r>
+              <m:sSub>
+                <m:sSubPr>
+                  <m:ctrlPr>
+                    <w:rPr>
+                      <w:rFonts w:ascii="Cambria Math" w:hAnsi="Cambria Math"/>
+                      <w:i/>
+                      <w:vertAlign w:val="subscript"/>
+                    </w:rPr>
+                  </m:ctrlPr>
+                </m:sSubPr>
+                <m:e>
+                  <m:r>
+                    <w:rPr>
+                      <w:rFonts w:ascii="Cambria Math" w:hAnsi="Cambria Math" w:cs="Cambria Math"/>
+                    </w:rPr>
+                    <m:t>d</m:t>
+                  </m:r>
+                  <m:ctrlPr>
+                    <w:rPr>
+                      <w:rFonts w:ascii="Cambria Math" w:hAnsi="Cambria Math"/>
+                      <w:i/>
+                    </w:rPr>
+                  </m:ctrlPr>
+                </m:e>
+                <m:sub>
+                  <m:r>
+                    <w:rPr>
+                      <w:rFonts w:ascii="Cambria Math" w:hAnsi="Cambria Math"/>
+                      <w:vertAlign w:val="subscript"/>
+                    </w:rPr>
+                    <m:t>1</m:t>
+                  </m:r>
+                </m:sub>
+              </m:sSub>
+              <m:r>
+                <w:rPr>
+                  <w:rFonts w:ascii="Cambria Math" w:hAnsi="Cambria Math"/>
+                </w:rPr>
+                <m:t>, D</m:t>
+              </m:r>
+            </m:e>
+          </m:d>
+          <m:r>
+            <w:rPr>
+              <w:rFonts w:ascii="Cambria Math" w:hAnsi="Cambria Math"/>
+            </w:rPr>
+            <m:t xml:space="preserve">= </m:t>
+          </m:r>
+          <m:d>
+            <m:dPr>
+              <m:ctrlPr>
+                <w:rPr>
+                  <w:rFonts w:ascii="Cambria Math" w:hAnsi="Cambria Math"/>
+                  <w:i/>
+                </w:rPr>
+              </m:ctrlPr>
+            </m:dPr>
+            <m:e>
+              <m:f>
+                <m:fPr>
+                  <m:ctrlPr>
+                    <w:rPr>
+                      <w:rFonts w:ascii="Cambria Math" w:hAnsi="Cambria Math"/>
+                      <w:i/>
+                    </w:rPr>
+                  </m:ctrlPr>
+                </m:fPr>
+                <m:num>
+                  <m:r>
+                    <w:rPr>
+                      <w:rFonts w:ascii="Cambria Math" w:hAnsi="Cambria Math"/>
+                    </w:rPr>
+                    <m:t>2</m:t>
+                  </m:r>
+                </m:num>
+                <m:den>
+                  <m:r>
+                    <w:rPr>
+                      <w:rFonts w:ascii="Cambria Math" w:hAnsi="Cambria Math"/>
+                    </w:rPr>
+                    <m:t>3</m:t>
+                  </m:r>
+                </m:den>
+              </m:f>
+            </m:e>
+          </m:d>
+          <m:r>
+            <w:rPr>
+              <w:rFonts w:ascii="Cambria Math" w:hAnsi="Cambria Math"/>
+            </w:rPr>
+            <m:t>* log</m:t>
+          </m:r>
+          <m:d>
+            <m:dPr>
+              <m:ctrlPr>
+                <w:rPr>
+                  <w:rFonts w:ascii="Cambria Math" w:hAnsi="Cambria Math"/>
+                  <w:i/>
+                </w:rPr>
+              </m:ctrlPr>
+            </m:dPr>
+            <m:e>
+              <m:f>
+                <m:fPr>
+                  <m:ctrlPr>
+                    <w:rPr>
+                      <w:rFonts w:ascii="Cambria Math" w:hAnsi="Cambria Math"/>
+                      <w:i/>
+                    </w:rPr>
+                  </m:ctrlPr>
+                </m:fPr>
+                <m:num>
+                  <m:r>
+                    <w:rPr>
+                      <w:rFonts w:ascii="Cambria Math" w:hAnsi="Cambria Math"/>
+                    </w:rPr>
+                    <m:t>3</m:t>
+                  </m:r>
+                </m:num>
+                <m:den>
+                  <m:r>
+                    <w:rPr>
+                      <w:rFonts w:ascii="Cambria Math" w:hAnsi="Cambria Math"/>
+                    </w:rPr>
+                    <m:t>2</m:t>
+                  </m:r>
+                </m:den>
+              </m:f>
+            </m:e>
+          </m:d>
+          <m:r>
+            <w:rPr>
+              <w:rFonts w:ascii="Cambria Math" w:hAnsi="Cambria Math"/>
+            </w:rPr>
+            <m:t>=</m:t>
+          </m:r>
+          <m:f>
+            <m:fPr>
+              <m:ctrlPr>
+                <w:rPr>
+                  <w:rFonts w:ascii="Cambria Math" w:hAnsi="Cambria Math"/>
+                  <w:i/>
+                </w:rPr>
+              </m:ctrlPr>
+            </m:fPr>
+            <m:num>
+              <m:r>
+                <w:rPr>
+                  <w:rFonts w:ascii="Cambria Math" w:hAnsi="Cambria Math"/>
+                </w:rPr>
+                <m:t>2</m:t>
+              </m:r>
+            </m:num>
+            <m:den>
+              <m:r>
+                <w:rPr>
+                  <w:rFonts w:ascii="Cambria Math" w:hAnsi="Cambria Math"/>
+                </w:rPr>
+                <m:t>3</m:t>
+              </m:r>
+            </m:den>
+          </m:f>
+          <m:r>
+            <w:rPr>
+              <w:rFonts w:ascii="Cambria Math" w:hAnsi="Cambria Math"/>
+            </w:rPr>
+            <m:t>*</m:t>
+          </m:r>
+          <m:r>
+            <w:rPr>
+              <w:rFonts w:ascii="Cambria Math" w:hAnsi="Cambria Math"/>
+            </w:rPr>
+            <m:t>.</m:t>
+          </m:r>
+          <m:r>
+            <w:rPr>
+              <w:rFonts w:ascii="Cambria Math" w:hAnsi="Cambria Math"/>
+            </w:rPr>
+            <m:t>176</m:t>
+          </m:r>
+          <m:r>
+            <w:rPr>
+              <w:rFonts w:ascii="Cambria Math" w:hAnsi="Cambria Math"/>
+            </w:rPr>
+            <m:t>=</m:t>
+          </m:r>
+          <m:r>
+            <w:rPr>
+              <w:rFonts w:ascii="Cambria Math" w:hAnsi="Cambria Math"/>
+            </w:rPr>
+            <m:t>.117</m:t>
+          </m:r>
+        </m:oMath>
+      </m:oMathPara>
+    </w:p>
+    <w:p>
+      <w:pPr>
+        <w:pStyle w:val="ListParagraph"/>
+        <w:rPr>
+          <w:rFonts w:eastAsiaTheme="minorEastAsia"/>
+        </w:rPr>
+      </w:pPr>
+    </w:p>
+    <w:p>
+      <w:pPr>
+        <w:pStyle w:val="ListParagraph"/>
+        <w:rPr>
+          <w:rFonts w:eastAsiaTheme="minorEastAsia"/>
+        </w:rPr>
+      </w:pPr>
+      <m:oMathPara>
+        <m:oMathParaPr>
+          <m:jc m:val="left"/>
+        </m:oMathParaPr>
+        <m:oMath>
+          <m:r>
+            <w:rPr>
+              <w:rFonts w:ascii="Cambria Math" w:hAnsi="Cambria Math"/>
+            </w:rPr>
+            <m:t>tf</m:t>
+          </m:r>
+          <m:r>
+            <w:rPr>
+              <w:rFonts w:ascii="Cambria Math" w:hAnsi="Cambria Math"/>
+            </w:rPr>
+            <m:t>.</m:t>
+          </m:r>
+          <m:r>
+            <w:rPr>
+              <w:rFonts w:ascii="Cambria Math" w:hAnsi="Cambria Math"/>
+            </w:rPr>
+            <m:t>idf</m:t>
+          </m:r>
+          <m:d>
+            <m:dPr>
+              <m:ctrlPr>
+                <w:rPr>
+                  <w:rFonts w:ascii="Cambria Math" w:hAnsi="Cambria Math"/>
+                  <w:i/>
+                </w:rPr>
+              </m:ctrlPr>
+            </m:dPr>
+            <m:e>
+              <m:r>
+                <w:rPr>
+                  <w:rFonts w:ascii="Cambria Math" w:hAnsi="Cambria Math"/>
+                </w:rPr>
+                <m:t>dog</m:t>
+              </m:r>
+              <m:r>
+                <w:rPr>
+                  <w:rFonts w:ascii="Cambria Math" w:hAnsi="Cambria Math"/>
+                </w:rPr>
+                <m:t xml:space="preserve">, </m:t>
+              </m:r>
+              <m:sSub>
+                <m:sSubPr>
+                  <m:ctrlPr>
+                    <w:rPr>
+                      <w:rFonts w:ascii="Cambria Math" w:hAnsi="Cambria Math"/>
+                      <w:i/>
+                      <w:vertAlign w:val="subscript"/>
+                    </w:rPr>
+                  </m:ctrlPr>
+                </m:sSubPr>
+                <m:e>
+                  <m:r>
+                    <w:rPr>
+                      <w:rFonts w:ascii="Cambria Math" w:hAnsi="Cambria Math" w:cs="Cambria Math"/>
+                    </w:rPr>
+                    <m:t>d</m:t>
+                  </m:r>
+                  <m:ctrlPr>
+                    <w:rPr>
+                      <w:rFonts w:ascii="Cambria Math" w:hAnsi="Cambria Math"/>
+                      <w:i/>
+                    </w:rPr>
+                  </m:ctrlPr>
+                </m:e>
+                <m:sub>
+                  <m:r>
+                    <w:rPr>
+                      <w:rFonts w:ascii="Cambria Math" w:hAnsi="Cambria Math"/>
+                      <w:vertAlign w:val="subscript"/>
+                    </w:rPr>
+                    <m:t>1</m:t>
+                  </m:r>
+                </m:sub>
+              </m:sSub>
+              <m:r>
+                <w:rPr>
+                  <w:rFonts w:ascii="Cambria Math" w:hAnsi="Cambria Math"/>
+                </w:rPr>
+                <m:t>, D</m:t>
+              </m:r>
+            </m:e>
+          </m:d>
+          <m:r>
+            <w:rPr>
+              <w:rFonts w:ascii="Cambria Math" w:hAnsi="Cambria Math"/>
+            </w:rPr>
+            <m:t xml:space="preserve">= </m:t>
+          </m:r>
+          <m:d>
+            <m:dPr>
+              <m:ctrlPr>
+                <w:rPr>
+                  <w:rFonts w:ascii="Cambria Math" w:hAnsi="Cambria Math"/>
+                  <w:i/>
+                </w:rPr>
+              </m:ctrlPr>
+            </m:dPr>
+            <m:e>
+              <m:f>
+                <m:fPr>
+                  <m:ctrlPr>
+                    <w:rPr>
+                      <w:rFonts w:ascii="Cambria Math" w:hAnsi="Cambria Math"/>
+                      <w:i/>
+                    </w:rPr>
+                  </m:ctrlPr>
+                </m:fPr>
+                <m:num>
+                  <m:r>
+                    <w:rPr>
+                      <w:rFonts w:ascii="Cambria Math" w:hAnsi="Cambria Math"/>
+                    </w:rPr>
+                    <m:t>0</m:t>
+                  </m:r>
+                </m:num>
+                <m:den>
+                  <m:r>
+                    <w:rPr>
+                      <w:rFonts w:ascii="Cambria Math" w:hAnsi="Cambria Math"/>
+                    </w:rPr>
+                    <m:t>3</m:t>
+                  </m:r>
+                </m:den>
+              </m:f>
+            </m:e>
+          </m:d>
+          <m:r>
+            <w:rPr>
+              <w:rFonts w:ascii="Cambria Math" w:hAnsi="Cambria Math"/>
+            </w:rPr>
+            <m:t>* log</m:t>
+          </m:r>
+          <m:d>
+            <m:dPr>
+              <m:ctrlPr>
+                <w:rPr>
+                  <w:rFonts w:ascii="Cambria Math" w:hAnsi="Cambria Math"/>
+                  <w:i/>
+                </w:rPr>
+              </m:ctrlPr>
+            </m:dPr>
+            <m:e>
+              <m:f>
+                <m:fPr>
+                  <m:ctrlPr>
+                    <w:rPr>
+                      <w:rFonts w:ascii="Cambria Math" w:hAnsi="Cambria Math"/>
+                      <w:i/>
+                    </w:rPr>
+                  </m:ctrlPr>
+                </m:fPr>
+                <m:num>
+                  <m:r>
+                    <w:rPr>
+                      <w:rFonts w:ascii="Cambria Math" w:hAnsi="Cambria Math"/>
+                    </w:rPr>
+                    <m:t>3</m:t>
+                  </m:r>
+                </m:num>
+                <m:den>
+                  <m:r>
+                    <w:rPr>
+                      <w:rFonts w:ascii="Cambria Math" w:hAnsi="Cambria Math"/>
+                    </w:rPr>
+                    <m:t>2</m:t>
+                  </m:r>
+                </m:den>
+              </m:f>
+            </m:e>
+          </m:d>
+          <m:r>
+            <w:rPr>
+              <w:rFonts w:ascii="Cambria Math" w:hAnsi="Cambria Math"/>
+            </w:rPr>
+            <m:t>=</m:t>
+          </m:r>
+          <m:f>
+            <m:fPr>
+              <m:ctrlPr>
+                <w:rPr>
+                  <w:rFonts w:ascii="Cambria Math" w:hAnsi="Cambria Math"/>
+                  <w:i/>
+                </w:rPr>
+              </m:ctrlPr>
+            </m:fPr>
+            <m:num>
+              <m:r>
+                <w:rPr>
+                  <w:rFonts w:ascii="Cambria Math" w:hAnsi="Cambria Math"/>
+                </w:rPr>
+                <m:t>0</m:t>
+              </m:r>
+            </m:num>
+            <m:den>
+              <m:r>
+                <w:rPr>
+                  <w:rFonts w:ascii="Cambria Math" w:hAnsi="Cambria Math"/>
+                </w:rPr>
+                <m:t>3</m:t>
+              </m:r>
+            </m:den>
+          </m:f>
+          <m:r>
+            <w:rPr>
+              <w:rFonts w:ascii="Cambria Math" w:hAnsi="Cambria Math"/>
+            </w:rPr>
+            <m:t>*.</m:t>
+          </m:r>
+          <m:r>
+            <w:rPr>
+              <w:rFonts w:ascii="Cambria Math" w:hAnsi="Cambria Math"/>
+            </w:rPr>
+            <m:t>176</m:t>
+          </m:r>
+          <m:r>
+            <w:rPr>
+              <w:rFonts w:ascii="Cambria Math" w:hAnsi="Cambria Math"/>
+            </w:rPr>
+            <m:t>=</m:t>
+          </m:r>
+          <m:r>
+            <w:rPr>
+              <w:rFonts w:ascii="Cambria Math" w:hAnsi="Cambria Math"/>
+            </w:rPr>
+            <m:t>0</m:t>
+          </m:r>
+        </m:oMath>
+      </m:oMathPara>
+    </w:p>
+    <w:p>
+      <w:pPr>
+        <w:pStyle w:val="ListParagraph"/>
+        <w:rPr>
+          <w:rFonts w:eastAsiaTheme="minorEastAsia"/>
+        </w:rPr>
+      </w:pPr>
+    </w:p>
+    <w:p>
+      <w:pPr>
+        <w:pStyle w:val="ListParagraph"/>
+        <w:rPr>
+          <w:rFonts w:eastAsiaTheme="minorEastAsia"/>
+        </w:rPr>
+      </w:pPr>
+    </w:p>
+    <w:p>
+      <w:pPr>
+        <w:pStyle w:val="ListParagraph"/>
+        <w:rPr>
+          <w:rFonts w:eastAsiaTheme="minorEastAsia"/>
+        </w:rPr>
+      </w:pPr>
+      <m:oMathPara>
+        <m:oMathParaPr>
+          <m:jc m:val="left"/>
+        </m:oMathParaPr>
+        <m:oMath>
+          <m:r>
+            <w:rPr>
+              <w:rFonts w:ascii="Cambria Math" w:hAnsi="Cambria Math"/>
+            </w:rPr>
+            <m:t>tf</m:t>
+          </m:r>
+          <m:r>
+            <w:rPr>
+              <w:rFonts w:ascii="Cambria Math" w:hAnsi="Cambria Math"/>
+            </w:rPr>
+            <m:t>.</m:t>
+          </m:r>
+          <m:r>
+            <w:rPr>
+              <w:rFonts w:ascii="Cambria Math" w:hAnsi="Cambria Math"/>
+            </w:rPr>
+            <m:t>idf</m:t>
+          </m:r>
+          <m:d>
+            <m:dPr>
+              <m:ctrlPr>
+                <w:rPr>
+                  <w:rFonts w:ascii="Cambria Math" w:hAnsi="Cambria Math"/>
+                  <w:i/>
+                </w:rPr>
+              </m:ctrlPr>
+            </m:dPr>
+            <m:e>
+              <m:r>
+                <w:rPr>
+                  <w:rFonts w:ascii="Cambria Math" w:hAnsi="Cambria Math"/>
+                </w:rPr>
+                <m:t xml:space="preserve">love, </m:t>
+              </m:r>
+              <m:sSub>
+                <m:sSubPr>
+                  <m:ctrlPr>
+                    <w:rPr>
+                      <w:rFonts w:ascii="Cambria Math" w:hAnsi="Cambria Math"/>
+                      <w:i/>
+                      <w:vertAlign w:val="subscript"/>
+                    </w:rPr>
+                  </m:ctrlPr>
+                </m:sSubPr>
+                <m:e>
+                  <m:r>
+                    <w:rPr>
+                      <w:rFonts w:ascii="Cambria Math" w:hAnsi="Cambria Math" w:cs="Cambria Math"/>
+                    </w:rPr>
+                    <m:t>d</m:t>
+                  </m:r>
+                  <m:ctrlPr>
+                    <w:rPr>
+                      <w:rFonts w:ascii="Cambria Math" w:hAnsi="Cambria Math"/>
+                      <w:i/>
+                    </w:rPr>
+                  </m:ctrlPr>
+                </m:e>
+                <m:sub>
+                  <m:r>
+                    <w:rPr>
+                      <w:rFonts w:ascii="Cambria Math" w:hAnsi="Cambria Math"/>
+                      <w:vertAlign w:val="subscript"/>
+                    </w:rPr>
+                    <m:t>2</m:t>
+                  </m:r>
+                </m:sub>
+              </m:sSub>
+              <m:r>
+                <w:rPr>
+                  <w:rFonts w:ascii="Cambria Math" w:hAnsi="Cambria Math"/>
+                </w:rPr>
+                <m:t>, D</m:t>
+              </m:r>
+            </m:e>
+          </m:d>
+          <m:r>
+            <w:rPr>
+              <w:rFonts w:ascii="Cambria Math" w:hAnsi="Cambria Math"/>
+            </w:rPr>
+            <m:t xml:space="preserve">= </m:t>
+          </m:r>
+          <m:d>
+            <m:dPr>
+              <m:ctrlPr>
+                <w:rPr>
+                  <w:rFonts w:ascii="Cambria Math" w:hAnsi="Cambria Math"/>
+                  <w:i/>
+                </w:rPr>
+              </m:ctrlPr>
+            </m:dPr>
+            <m:e>
+              <m:f>
+                <m:fPr>
+                  <m:ctrlPr>
+                    <w:rPr>
+                      <w:rFonts w:ascii="Cambria Math" w:hAnsi="Cambria Math"/>
+                      <w:i/>
+                    </w:rPr>
+                  </m:ctrlPr>
+                </m:fPr>
+                <m:num>
+                  <m:r>
+                    <w:rPr>
+                      <w:rFonts w:ascii="Cambria Math" w:hAnsi="Cambria Math"/>
+                    </w:rPr>
+                    <m:t>1</m:t>
+                  </m:r>
+                </m:num>
+                <m:den>
+                  <m:r>
+                    <w:rPr>
+                      <w:rFonts w:ascii="Cambria Math" w:hAnsi="Cambria Math"/>
+                    </w:rPr>
+                    <m:t>2</m:t>
+                  </m:r>
+                </m:den>
+              </m:f>
+            </m:e>
+          </m:d>
+          <m:r>
+            <w:rPr>
+              <w:rFonts w:ascii="Cambria Math" w:hAnsi="Cambria Math"/>
+            </w:rPr>
+            <m:t>* log</m:t>
+          </m:r>
+          <m:d>
+            <m:dPr>
+              <m:ctrlPr>
+                <w:rPr>
+                  <w:rFonts w:ascii="Cambria Math" w:hAnsi="Cambria Math"/>
+                  <w:i/>
+                </w:rPr>
+              </m:ctrlPr>
+            </m:dPr>
+            <m:e>
+              <m:f>
+                <m:fPr>
+                  <m:ctrlPr>
+                    <w:rPr>
+                      <w:rFonts w:ascii="Cambria Math" w:hAnsi="Cambria Math"/>
+                      <w:i/>
+                    </w:rPr>
+                  </m:ctrlPr>
+                </m:fPr>
+                <m:num>
+                  <m:r>
+                    <w:rPr>
+                      <w:rFonts w:ascii="Cambria Math" w:hAnsi="Cambria Math"/>
+                    </w:rPr>
+                    <m:t>3</m:t>
+                  </m:r>
+                </m:num>
+                <m:den>
+                  <m:r>
+                    <w:rPr>
+                      <w:rFonts w:ascii="Cambria Math" w:hAnsi="Cambria Math"/>
+                    </w:rPr>
+                    <m:t>3</m:t>
+                  </m:r>
+                </m:den>
+              </m:f>
+            </m:e>
+          </m:d>
+          <m:r>
+            <w:rPr>
+              <w:rFonts w:ascii="Cambria Math" w:hAnsi="Cambria Math"/>
+            </w:rPr>
+            <m:t>=</m:t>
+          </m:r>
+          <m:f>
+            <m:fPr>
+              <m:ctrlPr>
+                <w:rPr>
+                  <w:rFonts w:ascii="Cambria Math" w:hAnsi="Cambria Math"/>
+                  <w:i/>
+                </w:rPr>
+              </m:ctrlPr>
+            </m:fPr>
+            <m:num>
+              <m:r>
+                <w:rPr>
+                  <w:rFonts w:ascii="Cambria Math" w:hAnsi="Cambria Math"/>
+                </w:rPr>
+                <m:t>1</m:t>
+              </m:r>
+            </m:num>
+            <m:den>
+              <m:r>
+                <w:rPr>
+                  <w:rFonts w:ascii="Cambria Math" w:hAnsi="Cambria Math"/>
+                </w:rPr>
+                <m:t>2</m:t>
+              </m:r>
+            </m:den>
+          </m:f>
+          <m:r>
+            <w:rPr>
+              <w:rFonts w:ascii="Cambria Math" w:hAnsi="Cambria Math"/>
+            </w:rPr>
+            <m:t>*0=0</m:t>
+          </m:r>
+        </m:oMath>
+      </m:oMathPara>
+    </w:p>
+    <w:p>
+      <w:pPr>
+        <w:pStyle w:val="ListParagraph"/>
+        <w:rPr>
+          <w:rFonts w:eastAsiaTheme="minorEastAsia"/>
+        </w:rPr>
+      </w:pPr>
+    </w:p>
+    <w:p>
+      <w:pPr>
+        <w:pStyle w:val="ListParagraph"/>
+        <w:rPr>
+          <w:rFonts w:eastAsiaTheme="minorEastAsia"/>
+        </w:rPr>
+      </w:pPr>
+      <m:oMathPara>
+        <m:oMathParaPr>
+          <m:jc m:val="left"/>
+        </m:oMathParaPr>
+        <m:oMath>
+          <m:r>
+            <w:rPr>
+              <w:rFonts w:ascii="Cambria Math" w:hAnsi="Cambria Math"/>
+            </w:rPr>
+            <m:t>tf</m:t>
+          </m:r>
+          <m:r>
+            <w:rPr>
+              <w:rFonts w:ascii="Cambria Math" w:hAnsi="Cambria Math"/>
+            </w:rPr>
+            <m:t>.</m:t>
+          </m:r>
+          <m:r>
+            <w:rPr>
+              <w:rFonts w:ascii="Cambria Math" w:hAnsi="Cambria Math"/>
+            </w:rPr>
+            <m:t>idf</m:t>
+          </m:r>
+          <m:d>
+            <m:dPr>
+              <m:ctrlPr>
+                <w:rPr>
+                  <w:rFonts w:ascii="Cambria Math" w:hAnsi="Cambria Math"/>
+                  <w:i/>
+                </w:rPr>
+              </m:ctrlPr>
+            </m:dPr>
+            <m:e>
+              <m:r>
+                <w:rPr>
+                  <w:rFonts w:ascii="Cambria Math" w:hAnsi="Cambria Math"/>
+                </w:rPr>
+                <m:t>cat</m:t>
+              </m:r>
+              <m:r>
+                <w:rPr>
+                  <w:rFonts w:ascii="Cambria Math" w:hAnsi="Cambria Math"/>
+                </w:rPr>
+                <m:t xml:space="preserve">, </m:t>
+              </m:r>
+              <m:sSub>
+                <m:sSubPr>
+                  <m:ctrlPr>
+                    <w:rPr>
+                      <w:rFonts w:ascii="Cambria Math" w:hAnsi="Cambria Math"/>
+                      <w:i/>
+                      <w:vertAlign w:val="subscript"/>
+                    </w:rPr>
+                  </m:ctrlPr>
+                </m:sSubPr>
+                <m:e>
+                  <m:r>
+                    <w:rPr>
+                      <w:rFonts w:ascii="Cambria Math" w:hAnsi="Cambria Math" w:cs="Cambria Math"/>
+                    </w:rPr>
+                    <m:t>d</m:t>
+                  </m:r>
+                  <m:ctrlPr>
+                    <w:rPr>
+                      <w:rFonts w:ascii="Cambria Math" w:hAnsi="Cambria Math"/>
+                      <w:i/>
+                    </w:rPr>
+                  </m:ctrlPr>
+                </m:e>
+                <m:sub>
+                  <m:r>
+                    <w:rPr>
+                      <w:rFonts w:ascii="Cambria Math" w:hAnsi="Cambria Math"/>
+                      <w:vertAlign w:val="subscript"/>
+                    </w:rPr>
+                    <m:t>2</m:t>
+                  </m:r>
+                </m:sub>
+              </m:sSub>
+              <m:r>
+                <w:rPr>
+                  <w:rFonts w:ascii="Cambria Math" w:hAnsi="Cambria Math"/>
+                </w:rPr>
+                <m:t>, D</m:t>
+              </m:r>
+            </m:e>
+          </m:d>
+          <m:r>
+            <w:rPr>
+              <w:rFonts w:ascii="Cambria Math" w:hAnsi="Cambria Math"/>
+            </w:rPr>
+            <m:t xml:space="preserve">= </m:t>
+          </m:r>
+          <m:d>
+            <m:dPr>
+              <m:ctrlPr>
+                <w:rPr>
+                  <w:rFonts w:ascii="Cambria Math" w:hAnsi="Cambria Math"/>
+                  <w:i/>
+                </w:rPr>
+              </m:ctrlPr>
+            </m:dPr>
+            <m:e>
+              <m:f>
+                <m:fPr>
+                  <m:ctrlPr>
+                    <w:rPr>
+                      <w:rFonts w:ascii="Cambria Math" w:hAnsi="Cambria Math"/>
+                      <w:i/>
+                    </w:rPr>
+                  </m:ctrlPr>
+                </m:fPr>
+                <m:num>
+                  <m:r>
+                    <w:rPr>
+                      <w:rFonts w:ascii="Cambria Math" w:hAnsi="Cambria Math"/>
+                    </w:rPr>
+                    <m:t>0</m:t>
+                  </m:r>
+                </m:num>
+                <m:den>
+                  <m:r>
+                    <w:rPr>
+                      <w:rFonts w:ascii="Cambria Math" w:hAnsi="Cambria Math"/>
+                    </w:rPr>
+                    <m:t>2</m:t>
+                  </m:r>
+                </m:den>
+              </m:f>
+            </m:e>
+          </m:d>
+          <m:r>
+            <w:rPr>
+              <w:rFonts w:ascii="Cambria Math" w:hAnsi="Cambria Math"/>
+            </w:rPr>
+            <m:t>* log</m:t>
+          </m:r>
+          <m:d>
+            <m:dPr>
+              <m:ctrlPr>
+                <w:rPr>
+                  <w:rFonts w:ascii="Cambria Math" w:hAnsi="Cambria Math"/>
+                  <w:i/>
+                </w:rPr>
+              </m:ctrlPr>
+            </m:dPr>
+            <m:e>
+              <m:f>
+                <m:fPr>
+                  <m:ctrlPr>
+                    <w:rPr>
+                      <w:rFonts w:ascii="Cambria Math" w:hAnsi="Cambria Math"/>
+                      <w:i/>
+                    </w:rPr>
+                  </m:ctrlPr>
+                </m:fPr>
+                <m:num>
+                  <m:r>
+                    <w:rPr>
+                      <w:rFonts w:ascii="Cambria Math" w:hAnsi="Cambria Math"/>
+                    </w:rPr>
+                    <m:t>3</m:t>
+                  </m:r>
+                </m:num>
+                <m:den>
+                  <m:r>
+                    <w:rPr>
+                      <w:rFonts w:ascii="Cambria Math" w:hAnsi="Cambria Math"/>
+                    </w:rPr>
+                    <m:t>2</m:t>
+                  </m:r>
+                </m:den>
+              </m:f>
+            </m:e>
+          </m:d>
+          <m:r>
+            <w:rPr>
+              <w:rFonts w:ascii="Cambria Math" w:hAnsi="Cambria Math"/>
+            </w:rPr>
+            <m:t>=</m:t>
+          </m:r>
+          <m:r>
+            <w:rPr>
+              <w:rFonts w:ascii="Cambria Math" w:hAnsi="Cambria Math"/>
+            </w:rPr>
+            <m:t>0</m:t>
+          </m:r>
+          <m:r>
+            <w:rPr>
+              <w:rFonts w:ascii="Cambria Math" w:hAnsi="Cambria Math"/>
+            </w:rPr>
+            <m:t>*</m:t>
+          </m:r>
+          <m:r>
+            <w:rPr>
+              <w:rFonts w:ascii="Cambria Math" w:hAnsi="Cambria Math"/>
+            </w:rPr>
+            <m:t>.</m:t>
+          </m:r>
+          <m:r>
+            <w:rPr>
+              <w:rFonts w:ascii="Cambria Math" w:hAnsi="Cambria Math"/>
+            </w:rPr>
+            <m:t>176</m:t>
+          </m:r>
+          <m:r>
+            <w:rPr>
+              <w:rFonts w:ascii="Cambria Math" w:hAnsi="Cambria Math"/>
+            </w:rPr>
+            <m:t>=0</m:t>
+          </m:r>
+        </m:oMath>
+      </m:oMathPara>
+    </w:p>
+    <w:p>
+      <w:pPr>
+        <w:pStyle w:val="ListParagraph"/>
+        <w:rPr>
+          <w:rFonts w:eastAsiaTheme="minorEastAsia"/>
+        </w:rPr>
+      </w:pPr>
+    </w:p>
+    <w:p>
+      <w:pPr>
+        <w:pStyle w:val="ListParagraph"/>
+        <w:rPr>
+          <w:rFonts w:eastAsiaTheme="minorEastAsia"/>
+        </w:rPr>
+      </w:pPr>
+      <m:oMathPara>
+        <m:oMathParaPr>
+          <m:jc m:val="left"/>
+        </m:oMathParaPr>
+        <m:oMath>
+          <m:r>
+            <w:rPr>
+              <w:rFonts w:ascii="Cambria Math" w:hAnsi="Cambria Math"/>
+            </w:rPr>
+            <m:t>tf</m:t>
+          </m:r>
+          <m:r>
+            <w:rPr>
+              <w:rFonts w:ascii="Cambria Math" w:hAnsi="Cambria Math"/>
+            </w:rPr>
+            <m:t>.</m:t>
+          </m:r>
+          <m:r>
+            <w:rPr>
+              <w:rFonts w:ascii="Cambria Math" w:hAnsi="Cambria Math"/>
+            </w:rPr>
+            <m:t>idf</m:t>
+          </m:r>
+          <m:d>
+            <m:dPr>
+              <m:ctrlPr>
+                <w:rPr>
+                  <w:rFonts w:ascii="Cambria Math" w:hAnsi="Cambria Math"/>
+                  <w:i/>
+                </w:rPr>
+              </m:ctrlPr>
+            </m:dPr>
+            <m:e>
+              <m:r>
+                <w:rPr>
+                  <w:rFonts w:ascii="Cambria Math" w:hAnsi="Cambria Math"/>
+                </w:rPr>
+                <m:t>dog</m:t>
+              </m:r>
+              <m:r>
+                <w:rPr>
+                  <w:rFonts w:ascii="Cambria Math" w:hAnsi="Cambria Math"/>
+                </w:rPr>
+                <m:t xml:space="preserve">, </m:t>
+              </m:r>
+              <m:sSub>
+                <m:sSubPr>
+                  <m:ctrlPr>
+                    <w:rPr>
+                      <w:rFonts w:ascii="Cambria Math" w:hAnsi="Cambria Math"/>
+                      <w:i/>
+                      <w:vertAlign w:val="subscript"/>
+                    </w:rPr>
+                  </m:ctrlPr>
+                </m:sSubPr>
+                <m:e>
+                  <m:r>
+                    <w:rPr>
+                      <w:rFonts w:ascii="Cambria Math" w:hAnsi="Cambria Math" w:cs="Cambria Math"/>
+                    </w:rPr>
+                    <m:t>d</m:t>
+                  </m:r>
+                  <m:ctrlPr>
+                    <w:rPr>
+                      <w:rFonts w:ascii="Cambria Math" w:hAnsi="Cambria Math"/>
+                      <w:i/>
+                    </w:rPr>
+                  </m:ctrlPr>
+                </m:e>
+                <m:sub>
+                  <m:r>
+                    <w:rPr>
+                      <w:rFonts w:ascii="Cambria Math" w:hAnsi="Cambria Math"/>
+                      <w:vertAlign w:val="subscript"/>
+                    </w:rPr>
+                    <m:t>2</m:t>
+                  </m:r>
+                </m:sub>
+              </m:sSub>
+              <m:r>
+                <w:rPr>
+                  <w:rFonts w:ascii="Cambria Math" w:hAnsi="Cambria Math"/>
+                </w:rPr>
+                <m:t>, D</m:t>
+              </m:r>
+            </m:e>
+          </m:d>
+          <m:r>
+            <w:rPr>
+              <w:rFonts w:ascii="Cambria Math" w:hAnsi="Cambria Math"/>
+            </w:rPr>
+            <m:t xml:space="preserve">= </m:t>
+          </m:r>
+          <m:d>
+            <m:dPr>
+              <m:ctrlPr>
+                <w:rPr>
+                  <w:rFonts w:ascii="Cambria Math" w:hAnsi="Cambria Math"/>
+                  <w:i/>
+                </w:rPr>
+              </m:ctrlPr>
+            </m:dPr>
+            <m:e>
+              <m:f>
+                <m:fPr>
+                  <m:ctrlPr>
+                    <w:rPr>
+                      <w:rFonts w:ascii="Cambria Math" w:hAnsi="Cambria Math"/>
+                      <w:i/>
+                    </w:rPr>
+                  </m:ctrlPr>
+                </m:fPr>
+                <m:num>
+                  <m:r>
+                    <w:rPr>
+                      <w:rFonts w:ascii="Cambria Math" w:hAnsi="Cambria Math"/>
+                    </w:rPr>
+                    <m:t>1</m:t>
+                  </m:r>
+                </m:num>
+                <m:den>
+                  <m:r>
+                    <w:rPr>
+                      <w:rFonts w:ascii="Cambria Math" w:hAnsi="Cambria Math"/>
+                    </w:rPr>
+                    <m:t>2</m:t>
+                  </m:r>
+                </m:den>
+              </m:f>
+            </m:e>
+          </m:d>
+          <m:r>
+            <w:rPr>
+              <w:rFonts w:ascii="Cambria Math" w:hAnsi="Cambria Math"/>
+            </w:rPr>
+            <m:t>* log</m:t>
+          </m:r>
+          <m:d>
+            <m:dPr>
+              <m:ctrlPr>
+                <w:rPr>
+                  <w:rFonts w:ascii="Cambria Math" w:hAnsi="Cambria Math"/>
+                  <w:i/>
+                </w:rPr>
+              </m:ctrlPr>
+            </m:dPr>
+            <m:e>
+              <m:f>
+                <m:fPr>
+                  <m:ctrlPr>
+                    <w:rPr>
+                      <w:rFonts w:ascii="Cambria Math" w:hAnsi="Cambria Math"/>
+                      <w:i/>
+                    </w:rPr>
+                  </m:ctrlPr>
+                </m:fPr>
+                <m:num>
+                  <m:r>
+                    <w:rPr>
+                      <w:rFonts w:ascii="Cambria Math" w:hAnsi="Cambria Math"/>
+                    </w:rPr>
+                    <m:t>3</m:t>
+                  </m:r>
+                </m:num>
+                <m:den>
+                  <m:r>
+                    <w:rPr>
+                      <w:rFonts w:ascii="Cambria Math" w:hAnsi="Cambria Math"/>
+                    </w:rPr>
+                    <m:t>2</m:t>
+                  </m:r>
+                </m:den>
+              </m:f>
+            </m:e>
+          </m:d>
+          <m:r>
+            <w:rPr>
+              <w:rFonts w:ascii="Cambria Math" w:hAnsi="Cambria Math"/>
+            </w:rPr>
+            <m:t>=</m:t>
+          </m:r>
+          <m:f>
+            <m:fPr>
+              <m:ctrlPr>
+                <w:rPr>
+                  <w:rFonts w:ascii="Cambria Math" w:hAnsi="Cambria Math"/>
+                  <w:i/>
+                </w:rPr>
+              </m:ctrlPr>
+            </m:fPr>
+            <m:num>
+              <m:r>
+                <w:rPr>
+                  <w:rFonts w:ascii="Cambria Math" w:hAnsi="Cambria Math"/>
+                </w:rPr>
+                <m:t>1</m:t>
+              </m:r>
+            </m:num>
+            <m:den>
+              <m:r>
+                <w:rPr>
+                  <w:rFonts w:ascii="Cambria Math" w:hAnsi="Cambria Math"/>
+                </w:rPr>
+                <m:t>2</m:t>
+              </m:r>
+            </m:den>
+          </m:f>
+          <m:r>
+            <w:rPr>
+              <w:rFonts w:ascii="Cambria Math" w:hAnsi="Cambria Math"/>
+            </w:rPr>
+            <m:t>*.</m:t>
+          </m:r>
+          <m:r>
+            <w:rPr>
+              <w:rFonts w:ascii="Cambria Math" w:hAnsi="Cambria Math"/>
+            </w:rPr>
+            <m:t>176</m:t>
+          </m:r>
+          <m:r>
+            <w:rPr>
+              <w:rFonts w:ascii="Cambria Math" w:hAnsi="Cambria Math"/>
+            </w:rPr>
+            <m:t>=</m:t>
+          </m:r>
+          <m:r>
+            <w:rPr>
+              <w:rFonts w:ascii="Cambria Math" w:hAnsi="Cambria Math"/>
+            </w:rPr>
+            <m:t>.088</m:t>
+          </m:r>
+        </m:oMath>
+      </m:oMathPara>
+    </w:p>
+    <w:p>
+      <w:pPr>
+        <w:pStyle w:val="ListParagraph"/>
+        <w:rPr>
+          <w:rFonts w:eastAsiaTheme="minorEastAsia"/>
+        </w:rPr>
+      </w:pPr>
+    </w:p>
+    <w:p>
+      <w:pPr>
+        <w:pStyle w:val="ListParagraph"/>
+        <w:rPr>
+          <w:rFonts w:eastAsiaTheme="minorEastAsia"/>
+        </w:rPr>
+      </w:pPr>
+    </w:p>
+    <w:p>
+      <w:pPr>
+        <w:pStyle w:val="ListParagraph"/>
+        <w:rPr>
+          <w:rFonts w:eastAsiaTheme="minorEastAsia"/>
+        </w:rPr>
+      </w:pPr>
+      <m:oMathPara>
+        <m:oMathParaPr>
+          <m:jc m:val="left"/>
+        </m:oMathParaPr>
+        <m:oMath>
+          <m:r>
+            <w:rPr>
+              <w:rFonts w:ascii="Cambria Math" w:hAnsi="Cambria Math"/>
+            </w:rPr>
+            <m:t>tf</m:t>
+          </m:r>
+          <m:r>
+            <w:rPr>
+              <w:rFonts w:ascii="Cambria Math" w:hAnsi="Cambria Math"/>
+            </w:rPr>
+            <m:t>.</m:t>
+          </m:r>
+          <m:r>
+            <w:rPr>
+              <w:rFonts w:ascii="Cambria Math" w:hAnsi="Cambria Math"/>
+            </w:rPr>
+            <m:t>idf</m:t>
+          </m:r>
+          <m:d>
+            <m:dPr>
+              <m:ctrlPr>
+                <w:rPr>
+                  <w:rFonts w:ascii="Cambria Math" w:hAnsi="Cambria Math"/>
+                  <w:i/>
+                </w:rPr>
+              </m:ctrlPr>
+            </m:dPr>
+            <m:e>
+              <m:r>
+                <w:rPr>
+                  <w:rFonts w:ascii="Cambria Math" w:hAnsi="Cambria Math"/>
+                </w:rPr>
+                <m:t xml:space="preserve">love, </m:t>
+              </m:r>
+              <m:sSub>
+                <m:sSubPr>
+                  <m:ctrlPr>
+                    <w:rPr>
+                      <w:rFonts w:ascii="Cambria Math" w:hAnsi="Cambria Math"/>
+                      <w:i/>
+                      <w:vertAlign w:val="subscript"/>
+                    </w:rPr>
+                  </m:ctrlPr>
+                </m:sSubPr>
+                <m:e>
+                  <m:r>
+                    <w:rPr>
+                      <w:rFonts w:ascii="Cambria Math" w:hAnsi="Cambria Math" w:cs="Cambria Math"/>
+                    </w:rPr>
+                    <m:t>d</m:t>
+                  </m:r>
+                  <m:ctrlPr>
+                    <w:rPr>
+                      <w:rFonts w:ascii="Cambria Math" w:hAnsi="Cambria Math"/>
+                      <w:i/>
+                    </w:rPr>
+                  </m:ctrlPr>
+                </m:e>
+                <m:sub>
+                  <m:r>
+                    <w:rPr>
+                      <w:rFonts w:ascii="Cambria Math" w:hAnsi="Cambria Math"/>
+                      <w:vertAlign w:val="subscript"/>
+                    </w:rPr>
+                    <m:t>3</m:t>
+                  </m:r>
+                </m:sub>
+              </m:sSub>
+              <m:r>
+                <w:rPr>
+                  <w:rFonts w:ascii="Cambria Math" w:hAnsi="Cambria Math"/>
+                </w:rPr>
+                <m:t>, D</m:t>
+              </m:r>
+            </m:e>
+          </m:d>
+          <m:r>
+            <w:rPr>
+              <w:rFonts w:ascii="Cambria Math" w:hAnsi="Cambria Math"/>
+            </w:rPr>
+            <m:t xml:space="preserve">= </m:t>
+          </m:r>
+          <m:d>
+            <m:dPr>
+              <m:ctrlPr>
+                <w:rPr>
+                  <w:rFonts w:ascii="Cambria Math" w:hAnsi="Cambria Math"/>
+                  <w:i/>
+                </w:rPr>
+              </m:ctrlPr>
+            </m:dPr>
+            <m:e>
+              <m:f>
+                <m:fPr>
+                  <m:ctrlPr>
+                    <w:rPr>
+                      <w:rFonts w:ascii="Cambria Math" w:hAnsi="Cambria Math"/>
+                      <w:i/>
+                    </w:rPr>
+                  </m:ctrlPr>
+                </m:fPr>
+                <m:num>
+                  <m:r>
+                    <w:rPr>
+                      <w:rFonts w:ascii="Cambria Math" w:hAnsi="Cambria Math"/>
+                    </w:rPr>
+                    <m:t>1</m:t>
+                  </m:r>
+                </m:num>
+                <m:den>
+                  <m:r>
+                    <w:rPr>
+                      <w:rFonts w:ascii="Cambria Math" w:hAnsi="Cambria Math"/>
+                    </w:rPr>
+                    <m:t>3</m:t>
+                  </m:r>
+                </m:den>
+              </m:f>
+            </m:e>
+          </m:d>
+          <m:r>
+            <w:rPr>
+              <w:rFonts w:ascii="Cambria Math" w:hAnsi="Cambria Math"/>
+            </w:rPr>
+            <m:t>* log</m:t>
+          </m:r>
+          <m:d>
+            <m:dPr>
+              <m:ctrlPr>
+                <w:rPr>
+                  <w:rFonts w:ascii="Cambria Math" w:hAnsi="Cambria Math"/>
+                  <w:i/>
+                </w:rPr>
+              </m:ctrlPr>
+            </m:dPr>
+            <m:e>
+              <m:f>
+                <m:fPr>
+                  <m:ctrlPr>
+                    <w:rPr>
+                      <w:rFonts w:ascii="Cambria Math" w:hAnsi="Cambria Math"/>
+                      <w:i/>
+                    </w:rPr>
+                  </m:ctrlPr>
+                </m:fPr>
+                <m:num>
+                  <m:r>
+                    <w:rPr>
+                      <w:rFonts w:ascii="Cambria Math" w:hAnsi="Cambria Math"/>
+                    </w:rPr>
+                    <m:t>3</m:t>
+                  </m:r>
+                </m:num>
+                <m:den>
+                  <m:r>
+                    <w:rPr>
+                      <w:rFonts w:ascii="Cambria Math" w:hAnsi="Cambria Math"/>
+                    </w:rPr>
+                    <m:t>3</m:t>
+                  </m:r>
+                </m:den>
+              </m:f>
+            </m:e>
+          </m:d>
+          <m:r>
+            <w:rPr>
+              <w:rFonts w:ascii="Cambria Math" w:hAnsi="Cambria Math"/>
+            </w:rPr>
+            <m:t>=</m:t>
+          </m:r>
+          <m:f>
+            <m:fPr>
+              <m:ctrlPr>
+                <w:rPr>
+                  <w:rFonts w:ascii="Cambria Math" w:hAnsi="Cambria Math"/>
+                  <w:i/>
+                </w:rPr>
+              </m:ctrlPr>
+            </m:fPr>
+            <m:num>
+              <m:r>
+                <w:rPr>
+                  <w:rFonts w:ascii="Cambria Math" w:hAnsi="Cambria Math"/>
+                </w:rPr>
+                <m:t>1</m:t>
+              </m:r>
+            </m:num>
+            <m:den>
+              <m:r>
+                <w:rPr>
+                  <w:rFonts w:ascii="Cambria Math" w:hAnsi="Cambria Math"/>
+                </w:rPr>
+                <m:t>3</m:t>
+              </m:r>
+            </m:den>
+          </m:f>
+          <m:r>
+            <w:rPr>
+              <w:rFonts w:ascii="Cambria Math" w:hAnsi="Cambria Math"/>
+            </w:rPr>
+            <m:t>*0=0</m:t>
+          </m:r>
+        </m:oMath>
+      </m:oMathPara>
+    </w:p>
+    <w:p>
+      <w:pPr>
+        <w:pStyle w:val="ListParagraph"/>
+        <w:rPr>
+          <w:rFonts w:eastAsiaTheme="minorEastAsia"/>
+        </w:rPr>
+      </w:pPr>
+    </w:p>
+    <w:p>
+      <w:pPr>
+        <w:pStyle w:val="ListParagraph"/>
+        <w:rPr>
+          <w:rFonts w:eastAsiaTheme="minorEastAsia"/>
+        </w:rPr>
+      </w:pPr>
+      <m:oMathPara>
+        <m:oMathParaPr>
+          <m:jc m:val="left"/>
+        </m:oMathParaPr>
+        <m:oMath>
+          <m:r>
+            <w:rPr>
+              <w:rFonts w:ascii="Cambria Math" w:hAnsi="Cambria Math"/>
+            </w:rPr>
+            <m:t>tf</m:t>
+          </m:r>
+          <m:r>
+            <w:rPr>
+              <w:rFonts w:ascii="Cambria Math" w:hAnsi="Cambria Math"/>
+            </w:rPr>
+            <m:t>.</m:t>
+          </m:r>
+          <m:r>
+            <w:rPr>
+              <w:rFonts w:ascii="Cambria Math" w:hAnsi="Cambria Math"/>
+            </w:rPr>
+            <m:t>idf</m:t>
+          </m:r>
+          <m:d>
+            <m:dPr>
+              <m:ctrlPr>
+                <w:rPr>
+                  <w:rFonts w:ascii="Cambria Math" w:hAnsi="Cambria Math"/>
+                  <w:i/>
+                </w:rPr>
+              </m:ctrlPr>
+            </m:dPr>
+            <m:e>
+              <m:r>
+                <w:rPr>
+                  <w:rFonts w:ascii="Cambria Math" w:hAnsi="Cambria Math"/>
+                </w:rPr>
+                <m:t>cat</m:t>
+              </m:r>
+              <m:r>
+                <w:rPr>
+                  <w:rFonts w:ascii="Cambria Math" w:hAnsi="Cambria Math"/>
+                </w:rPr>
+                <m:t xml:space="preserve">, </m:t>
+              </m:r>
+              <m:sSub>
+                <m:sSubPr>
+                  <m:ctrlPr>
+                    <w:rPr>
+                      <w:rFonts w:ascii="Cambria Math" w:hAnsi="Cambria Math"/>
+                      <w:i/>
+                      <w:vertAlign w:val="subscript"/>
+                    </w:rPr>
+                  </m:ctrlPr>
+                </m:sSubPr>
+                <m:e>
+                  <m:r>
+                    <w:rPr>
+                      <w:rFonts w:ascii="Cambria Math" w:hAnsi="Cambria Math" w:cs="Cambria Math"/>
+                    </w:rPr>
+                    <m:t>d</m:t>
+                  </m:r>
+                  <m:ctrlPr>
+                    <w:rPr>
+                      <w:rFonts w:ascii="Cambria Math" w:hAnsi="Cambria Math"/>
+                      <w:i/>
+                    </w:rPr>
+                  </m:ctrlPr>
+                </m:e>
+                <m:sub>
+                  <m:r>
+                    <w:rPr>
+                      <w:rFonts w:ascii="Cambria Math" w:hAnsi="Cambria Math"/>
+                      <w:vertAlign w:val="subscript"/>
+                    </w:rPr>
+                    <m:t>3</m:t>
+                  </m:r>
+                </m:sub>
+              </m:sSub>
+              <m:r>
+                <w:rPr>
+                  <w:rFonts w:ascii="Cambria Math" w:hAnsi="Cambria Math"/>
+                </w:rPr>
+                <m:t>, D</m:t>
+              </m:r>
+            </m:e>
+          </m:d>
+          <m:r>
+            <w:rPr>
+              <w:rFonts w:ascii="Cambria Math" w:hAnsi="Cambria Math"/>
+            </w:rPr>
+            <m:t xml:space="preserve">= </m:t>
+          </m:r>
+          <m:d>
+            <m:dPr>
+              <m:ctrlPr>
+                <w:rPr>
+                  <w:rFonts w:ascii="Cambria Math" w:hAnsi="Cambria Math"/>
+                  <w:i/>
+                </w:rPr>
+              </m:ctrlPr>
+            </m:dPr>
+            <m:e>
+              <m:f>
+                <m:fPr>
+                  <m:ctrlPr>
+                    <w:rPr>
+                      <w:rFonts w:ascii="Cambria Math" w:hAnsi="Cambria Math"/>
+                      <w:i/>
+                    </w:rPr>
+                  </m:ctrlPr>
+                </m:fPr>
+                <m:num>
+                  <m:r>
+                    <w:rPr>
+                      <w:rFonts w:ascii="Cambria Math" w:hAnsi="Cambria Math"/>
+                    </w:rPr>
+                    <m:t>1</m:t>
+                  </m:r>
+                </m:num>
+                <m:den>
+                  <m:r>
+                    <w:rPr>
+                      <w:rFonts w:ascii="Cambria Math" w:hAnsi="Cambria Math"/>
+                    </w:rPr>
+                    <m:t>3</m:t>
+                  </m:r>
+                </m:den>
+              </m:f>
+            </m:e>
+          </m:d>
+          <m:r>
+            <w:rPr>
+              <w:rFonts w:ascii="Cambria Math" w:hAnsi="Cambria Math"/>
+            </w:rPr>
+            <m:t>* log</m:t>
+          </m:r>
+          <m:d>
+            <m:dPr>
+              <m:ctrlPr>
+                <w:rPr>
+                  <w:rFonts w:ascii="Cambria Math" w:hAnsi="Cambria Math"/>
+                  <w:i/>
+                </w:rPr>
+              </m:ctrlPr>
+            </m:dPr>
+            <m:e>
+              <m:f>
+                <m:fPr>
+                  <m:ctrlPr>
+                    <w:rPr>
+                      <w:rFonts w:ascii="Cambria Math" w:hAnsi="Cambria Math"/>
+                      <w:i/>
+                    </w:rPr>
+                  </m:ctrlPr>
+                </m:fPr>
+                <m:num>
+                  <m:r>
+                    <w:rPr>
+                      <w:rFonts w:ascii="Cambria Math" w:hAnsi="Cambria Math"/>
+                    </w:rPr>
+                    <m:t>3</m:t>
+                  </m:r>
+                </m:num>
+                <m:den>
+                  <m:r>
+                    <w:rPr>
+                      <w:rFonts w:ascii="Cambria Math" w:hAnsi="Cambria Math"/>
+                    </w:rPr>
+                    <m:t>2</m:t>
+                  </m:r>
+                </m:den>
+              </m:f>
+            </m:e>
+          </m:d>
+          <m:r>
+            <w:rPr>
+              <w:rFonts w:ascii="Cambria Math" w:hAnsi="Cambria Math"/>
+            </w:rPr>
+            <m:t>=</m:t>
+          </m:r>
+          <m:f>
+            <m:fPr>
+              <m:ctrlPr>
+                <w:rPr>
+                  <w:rFonts w:ascii="Cambria Math" w:hAnsi="Cambria Math"/>
+                  <w:i/>
+                </w:rPr>
+              </m:ctrlPr>
+            </m:fPr>
+            <m:num>
+              <m:r>
+                <w:rPr>
+                  <w:rFonts w:ascii="Cambria Math" w:hAnsi="Cambria Math"/>
+                </w:rPr>
+                <m:t>1</m:t>
+              </m:r>
+            </m:num>
+            <m:den>
+              <m:r>
+                <w:rPr>
+                  <w:rFonts w:ascii="Cambria Math" w:hAnsi="Cambria Math"/>
+                </w:rPr>
+                <m:t>3</m:t>
+              </m:r>
+            </m:den>
+          </m:f>
+          <m:r>
+            <w:rPr>
+              <w:rFonts w:ascii="Cambria Math" w:hAnsi="Cambria Math"/>
+            </w:rPr>
+            <m:t>*</m:t>
+          </m:r>
+          <m:r>
+            <w:rPr>
+              <w:rFonts w:ascii="Cambria Math" w:hAnsi="Cambria Math"/>
+            </w:rPr>
+            <m:t>.176</m:t>
+          </m:r>
+          <m:r>
+            <w:rPr>
+              <w:rFonts w:ascii="Cambria Math" w:hAnsi="Cambria Math"/>
+            </w:rPr>
+            <m:t>=</m:t>
+          </m:r>
+          <m:r>
+            <w:rPr>
+              <w:rFonts w:ascii="Cambria Math" w:hAnsi="Cambria Math"/>
+            </w:rPr>
+            <m:t>.05</m:t>
+          </m:r>
+          <m:r>
+            <w:rPr>
+              <w:rFonts w:ascii="Cambria Math" w:hAnsi="Cambria Math"/>
+            </w:rPr>
+            <m:t>9</m:t>
+          </m:r>
+        </m:oMath>
+      </m:oMathPara>
+    </w:p>
+    <w:p>
+      <w:pPr>
+        <w:pStyle w:val="ListParagraph"/>
+        <w:rPr>
+          <w:rFonts w:eastAsiaTheme="minorEastAsia"/>
+        </w:rPr>
+      </w:pPr>
+      <m:oMathPara>
+        <m:oMathParaPr>
+          <m:jc m:val="left"/>
+        </m:oMathParaPr>
+        <m:oMath>
+          <m:r>
+            <w:rPr>
+              <w:rFonts w:ascii="Cambria Math" w:hAnsi="Cambria Math"/>
+            </w:rPr>
+            <w:lastRenderedPageBreak/>
+            <m:t>tf</m:t>
+          </m:r>
+          <m:r>
+            <w:rPr>
+              <w:rFonts w:ascii="Cambria Math" w:hAnsi="Cambria Math"/>
+            </w:rPr>
+            <m:t>.</m:t>
+          </m:r>
+          <m:r>
+            <w:rPr>
+              <w:rFonts w:ascii="Cambria Math" w:hAnsi="Cambria Math"/>
+            </w:rPr>
+            <m:t>idf</m:t>
+          </m:r>
+          <m:d>
+            <m:dPr>
+              <m:ctrlPr>
+                <w:rPr>
+                  <w:rFonts w:ascii="Cambria Math" w:hAnsi="Cambria Math"/>
+                  <w:i/>
+                </w:rPr>
+              </m:ctrlPr>
+            </m:dPr>
+            <m:e>
+              <m:r>
+                <w:rPr>
+                  <w:rFonts w:ascii="Cambria Math" w:hAnsi="Cambria Math"/>
+                </w:rPr>
+                <m:t>dog</m:t>
+              </m:r>
+              <m:r>
+                <w:rPr>
+                  <w:rFonts w:ascii="Cambria Math" w:hAnsi="Cambria Math"/>
+                </w:rPr>
+                <m:t xml:space="preserve">, </m:t>
+              </m:r>
+              <m:sSub>
+                <m:sSubPr>
+                  <m:ctrlPr>
+                    <w:rPr>
+                      <w:rFonts w:ascii="Cambria Math" w:hAnsi="Cambria Math"/>
+                      <w:i/>
+                      <w:vertAlign w:val="subscript"/>
+                    </w:rPr>
+                  </m:ctrlPr>
+                </m:sSubPr>
+                <m:e>
+                  <m:r>
+                    <w:rPr>
+                      <w:rFonts w:ascii="Cambria Math" w:hAnsi="Cambria Math" w:cs="Cambria Math"/>
+                    </w:rPr>
+                    <m:t>d</m:t>
+                  </m:r>
+                  <m:ctrlPr>
+                    <w:rPr>
+                      <w:rFonts w:ascii="Cambria Math" w:hAnsi="Cambria Math"/>
+                      <w:i/>
+                    </w:rPr>
+                  </m:ctrlPr>
+                </m:e>
+                <m:sub>
+                  <m:r>
+                    <w:rPr>
+                      <w:rFonts w:ascii="Cambria Math" w:hAnsi="Cambria Math"/>
+                      <w:vertAlign w:val="subscript"/>
+                    </w:rPr>
+                    <m:t>3</m:t>
+                  </m:r>
+                </m:sub>
+              </m:sSub>
+              <m:r>
+                <w:rPr>
+                  <w:rFonts w:ascii="Cambria Math" w:hAnsi="Cambria Math"/>
+                </w:rPr>
+                <m:t>, D</m:t>
+              </m:r>
+            </m:e>
+          </m:d>
+          <m:r>
+            <w:rPr>
+              <w:rFonts w:ascii="Cambria Math" w:hAnsi="Cambria Math"/>
+            </w:rPr>
+            <m:t xml:space="preserve">= </m:t>
+          </m:r>
+          <m:d>
+            <m:dPr>
+              <m:ctrlPr>
+                <w:rPr>
+                  <w:rFonts w:ascii="Cambria Math" w:hAnsi="Cambria Math"/>
+                  <w:i/>
+                </w:rPr>
+              </m:ctrlPr>
+            </m:dPr>
+            <m:e>
+              <m:f>
+                <m:fPr>
+                  <m:ctrlPr>
+                    <w:rPr>
+                      <w:rFonts w:ascii="Cambria Math" w:hAnsi="Cambria Math"/>
+                      <w:i/>
+                    </w:rPr>
+                  </m:ctrlPr>
+                </m:fPr>
+                <m:num>
+                  <m:r>
+                    <w:rPr>
+                      <w:rFonts w:ascii="Cambria Math" w:hAnsi="Cambria Math"/>
+                    </w:rPr>
+                    <m:t>1</m:t>
+                  </m:r>
+                </m:num>
+                <m:den>
+                  <m:r>
+                    <w:rPr>
+                      <w:rFonts w:ascii="Cambria Math" w:hAnsi="Cambria Math"/>
+                    </w:rPr>
+                    <m:t>3</m:t>
+                  </m:r>
+                </m:den>
+              </m:f>
+            </m:e>
+          </m:d>
+          <m:r>
+            <w:rPr>
+              <w:rFonts w:ascii="Cambria Math" w:hAnsi="Cambria Math"/>
+            </w:rPr>
+            <m:t>* log</m:t>
+          </m:r>
+          <m:d>
+            <m:dPr>
+              <m:ctrlPr>
+                <w:rPr>
+                  <w:rFonts w:ascii="Cambria Math" w:hAnsi="Cambria Math"/>
+                  <w:i/>
+                </w:rPr>
+              </m:ctrlPr>
+            </m:dPr>
+            <m:e>
+              <m:f>
+                <m:fPr>
+                  <m:ctrlPr>
+                    <w:rPr>
+                      <w:rFonts w:ascii="Cambria Math" w:hAnsi="Cambria Math"/>
+                      <w:i/>
+                    </w:rPr>
+                  </m:ctrlPr>
+                </m:fPr>
+                <m:num>
+                  <m:r>
+                    <w:rPr>
+                      <w:rFonts w:ascii="Cambria Math" w:hAnsi="Cambria Math"/>
+                    </w:rPr>
+                    <m:t>3</m:t>
+                  </m:r>
+                </m:num>
+                <m:den>
+                  <m:r>
+                    <w:rPr>
+                      <w:rFonts w:ascii="Cambria Math" w:hAnsi="Cambria Math"/>
+                    </w:rPr>
+                    <m:t>2</m:t>
+                  </m:r>
+                </m:den>
+              </m:f>
+            </m:e>
+          </m:d>
+          <m:r>
+            <w:rPr>
+              <w:rFonts w:ascii="Cambria Math" w:hAnsi="Cambria Math"/>
+            </w:rPr>
+            <m:t>=</m:t>
+          </m:r>
+          <m:f>
+            <m:fPr>
+              <m:ctrlPr>
+                <w:rPr>
+                  <w:rFonts w:ascii="Cambria Math" w:hAnsi="Cambria Math"/>
+                  <w:i/>
+                </w:rPr>
+              </m:ctrlPr>
+            </m:fPr>
+            <m:num>
+              <m:r>
+                <w:rPr>
+                  <w:rFonts w:ascii="Cambria Math" w:hAnsi="Cambria Math"/>
+                </w:rPr>
+                <m:t>1</m:t>
+              </m:r>
+            </m:num>
+            <m:den>
+              <m:r>
+                <w:rPr>
+                  <w:rFonts w:ascii="Cambria Math" w:hAnsi="Cambria Math"/>
+                </w:rPr>
+                <m:t>3</m:t>
+              </m:r>
+            </m:den>
+          </m:f>
+          <m:r>
+            <w:rPr>
+              <w:rFonts w:ascii="Cambria Math" w:hAnsi="Cambria Math"/>
+            </w:rPr>
+            <m:t>*</m:t>
+          </m:r>
+          <m:r>
+            <w:rPr>
+              <w:rFonts w:ascii="Cambria Math" w:hAnsi="Cambria Math"/>
+            </w:rPr>
+            <m:t>.176</m:t>
+          </m:r>
+          <m:r>
+            <w:rPr>
+              <w:rFonts w:ascii="Cambria Math" w:hAnsi="Cambria Math"/>
+            </w:rPr>
+            <m:t>=</m:t>
+          </m:r>
+          <m:r>
+            <w:rPr>
+              <w:rFonts w:ascii="Cambria Math" w:hAnsi="Cambria Math"/>
+            </w:rPr>
+            <m:t>.05</m:t>
+          </m:r>
+          <m:r>
+            <w:rPr>
+              <w:rFonts w:ascii="Cambria Math" w:hAnsi="Cambria Math"/>
+            </w:rPr>
+            <m:t>9</m:t>
+          </m:r>
+        </m:oMath>
+      </m:oMathPara>
+    </w:p>
+    <w:p/>
+    <w:tbl>
+      <w:tblPr>
+        <w:tblStyle w:val="TableGrid"/>
+        <w:tblW w:w="0" w:type="auto"/>
+        <w:tblInd w:w="720" w:type="dxa"/>
+        <w:tblLook w:val="04A0" w:firstRow="1" w:lastRow="0" w:firstColumn="1" w:lastColumn="0" w:noHBand="0" w:noVBand="1"/>
+      </w:tblPr>
+      <w:tblGrid>
+        <w:gridCol w:w="1224"/>
+        <w:gridCol w:w="1224"/>
+        <w:gridCol w:w="1224"/>
+        <w:gridCol w:w="1224"/>
+      </w:tblGrid>
+      <w:tr>
+        <w:trPr>
+          <w:trHeight w:val="269"/>
+        </w:trPr>
+        <w:tc>
+          <w:tcPr>
+            <w:tcW w:w="1224" w:type="dxa"/>
+          </w:tcPr>
+          <w:p>
+            <w:pPr>
+              <w:pStyle w:val="ListParagraph"/>
+              <w:ind w:left="0"/>
+              <w:jc w:val="center"/>
+            </w:pPr>
+          </w:p>
+        </w:tc>
+        <w:tc>
+          <w:tcPr>
+            <w:tcW w:w="1224" w:type="dxa"/>
+          </w:tcPr>
+          <w:p>
+            <w:pPr>
+              <w:pStyle w:val="ListParagraph"/>
+              <w:ind w:left="0"/>
+              <w:jc w:val="center"/>
+            </w:pPr>
+            <w:r>
+              <w:t>love</w:t>
+            </w:r>
+          </w:p>
+        </w:tc>
+        <w:tc>
+          <w:tcPr>
+            <w:tcW w:w="1224" w:type="dxa"/>
+          </w:tcPr>
+          <w:p>
+            <w:pPr>
+              <w:pStyle w:val="ListParagraph"/>
+              <w:ind w:left="0"/>
+              <w:jc w:val="center"/>
+            </w:pPr>
+            <w:r>
+              <w:t>cat</w:t>
+            </w:r>
+          </w:p>
+        </w:tc>
+        <w:tc>
+          <w:tcPr>
+            <w:tcW w:w="1224" w:type="dxa"/>
+          </w:tcPr>
+          <w:p>
+            <w:pPr>
+              <w:pStyle w:val="ListParagraph"/>
+              <w:ind w:left="0"/>
+              <w:jc w:val="center"/>
+            </w:pPr>
+            <w:r>
+              <w:t>dog</w:t>
+            </w:r>
+          </w:p>
+        </w:tc>
+      </w:tr>
+      <w:tr>
+        <w:trPr>
+          <w:trHeight w:val="254"/>
+        </w:trPr>
+        <w:tc>
+          <w:tcPr>
+            <w:tcW w:w="1224" w:type="dxa"/>
+          </w:tcPr>
+          <w:p>
+            <w:pPr>
+              <w:pStyle w:val="ListParagraph"/>
+              <w:ind w:left="0"/>
+              <w:jc w:val="center"/>
+            </w:pPr>
+            <w:r>
+              <w:rPr>
+                <w:rFonts w:ascii="Cambria Math" w:hAnsi="Cambria Math" w:cs="Cambria Math"/>
+              </w:rPr>
+              <w:t>d</w:t>
+            </w:r>
+            <w:r>
+              <w:rPr>
+                <w:vertAlign w:val="subscript"/>
+              </w:rPr>
+              <w:t>1</w:t>
+            </w:r>
+          </w:p>
+        </w:tc>
+        <w:tc>
+          <w:tcPr>
+            <w:tcW w:w="1224" w:type="dxa"/>
+          </w:tcPr>
+          <w:p>
+            <w:pPr>
+              <w:pStyle w:val="ListParagraph"/>
+              <w:ind w:left="0"/>
+              <w:jc w:val="center"/>
+            </w:pPr>
+            <w:r>
+              <w:t>0</w:t>
+            </w:r>
+          </w:p>
+        </w:tc>
+        <w:tc>
+          <w:tcPr>
+            <w:tcW w:w="1224" w:type="dxa"/>
+          </w:tcPr>
+          <w:p>
+            <w:pPr>
+              <w:pStyle w:val="ListParagraph"/>
+              <w:ind w:left="0"/>
+              <w:jc w:val="center"/>
+            </w:pPr>
+            <w:r>
+              <w:t>.117</w:t>
+            </w:r>
+          </w:p>
+        </w:tc>
+        <w:tc>
+          <w:tcPr>
+            <w:tcW w:w="1224" w:type="dxa"/>
+          </w:tcPr>
+          <w:p>
+            <w:pPr>
+              <w:pStyle w:val="ListParagraph"/>
+              <w:ind w:left="0"/>
+              <w:jc w:val="center"/>
+            </w:pPr>
+            <w:r>
+              <w:t>0</w:t>
+            </w:r>
+          </w:p>
+        </w:tc>
+      </w:tr>
+      <w:tr>
+        <w:trPr>
+          <w:trHeight w:val="269"/>
+        </w:trPr>
+        <w:tc>
+          <w:tcPr>
+            <w:tcW w:w="1224" w:type="dxa"/>
+          </w:tcPr>
+          <w:p>
+            <w:pPr>
+              <w:pStyle w:val="ListParagraph"/>
+              <w:ind w:left="0"/>
+              <w:jc w:val="center"/>
+            </w:pPr>
+            <w:r>
+              <w:rPr>
+                <w:rFonts w:ascii="Cambria Math" w:hAnsi="Cambria Math" w:cs="Cambria Math"/>
+              </w:rPr>
+              <w:t>d</w:t>
+            </w:r>
+            <w:r>
+              <w:rPr>
+                <w:vertAlign w:val="subscript"/>
+              </w:rPr>
+              <w:t>2</w:t>
+            </w:r>
+          </w:p>
+        </w:tc>
+        <w:tc>
+          <w:tcPr>
+            <w:tcW w:w="1224" w:type="dxa"/>
+          </w:tcPr>
+          <w:p>
+            <w:pPr>
+              <w:pStyle w:val="ListParagraph"/>
+              <w:ind w:left="0"/>
+              <w:jc w:val="center"/>
+            </w:pPr>
+            <w:r>
+              <w:t>0</w:t>
+            </w:r>
+          </w:p>
+        </w:tc>
+        <w:tc>
+          <w:tcPr>
+            <w:tcW w:w="1224" w:type="dxa"/>
+          </w:tcPr>
+          <w:p>
+            <w:pPr>
+              <w:pStyle w:val="ListParagraph"/>
+              <w:ind w:left="0"/>
+              <w:jc w:val="center"/>
+            </w:pPr>
+            <w:r>
+              <w:t>0</w:t>
+            </w:r>
+          </w:p>
+        </w:tc>
+        <w:tc>
+          <w:tcPr>
+            <w:tcW w:w="1224" w:type="dxa"/>
+          </w:tcPr>
+          <w:p>
+            <w:pPr>
+              <w:pStyle w:val="ListParagraph"/>
+              <w:ind w:left="0"/>
+              <w:jc w:val="center"/>
+            </w:pPr>
+            <w:r>
+              <w:t>.088</w:t>
+            </w:r>
+          </w:p>
+        </w:tc>
+      </w:tr>
+      <w:tr>
+        <w:trPr>
+          <w:trHeight w:val="254"/>
+        </w:trPr>
+        <w:tc>
+          <w:tcPr>
+            <w:tcW w:w="1224" w:type="dxa"/>
+          </w:tcPr>
+          <w:p>
+            <w:pPr>
+              <w:pStyle w:val="ListParagraph"/>
+              <w:ind w:left="0"/>
+              <w:jc w:val="center"/>
+            </w:pPr>
+            <w:r>
+              <w:rPr>
+                <w:rFonts w:ascii="Cambria Math" w:hAnsi="Cambria Math" w:cs="Cambria Math"/>
+              </w:rPr>
+              <w:t>d</w:t>
+            </w:r>
+            <w:r>
+              <w:rPr>
+                <w:vertAlign w:val="subscript"/>
+              </w:rPr>
+              <w:t>3</w:t>
+            </w:r>
+          </w:p>
+        </w:tc>
+        <w:tc>
+          <w:tcPr>
+            <w:tcW w:w="1224" w:type="dxa"/>
+          </w:tcPr>
+          <w:p>
+            <w:pPr>
+              <w:pStyle w:val="ListParagraph"/>
+              <w:ind w:left="0"/>
+              <w:jc w:val="center"/>
+            </w:pPr>
+            <w:r>
+              <w:t>0</w:t>
+            </w:r>
+          </w:p>
+        </w:tc>
+        <w:tc>
+          <w:tcPr>
+            <w:tcW w:w="1224" w:type="dxa"/>
+          </w:tcPr>
+          <w:p>
+            <w:pPr>
+              <w:pStyle w:val="ListParagraph"/>
+              <w:ind w:left="0"/>
+              <w:jc w:val="center"/>
+            </w:pPr>
+            <w:r>
+              <w:t>.59</w:t>
+            </w:r>
+          </w:p>
+        </w:tc>
+        <w:tc>
+          <w:tcPr>
+            <w:tcW w:w="1224" w:type="dxa"/>
+          </w:tcPr>
+          <w:p>
+            <w:pPr>
+              <w:pStyle w:val="ListParagraph"/>
+              <w:ind w:left="0"/>
+              <w:jc w:val="center"/>
+            </w:pPr>
+            <w:r>
+              <w:t>.59</w:t>
+            </w:r>
+          </w:p>
+        </w:tc>
+      </w:tr>
+    </w:tbl>
+    <w:p>
+      <w:pPr>
+        <w:pStyle w:val="ListParagraph"/>
+      </w:pPr>
+    </w:p>
+    <w:p>
+      <w:pPr>
+        <w:pStyle w:val="ListParagraph"/>
+        <w:numPr>
+          <w:ilvl w:val="0"/>
+          <w:numId w:val="1"/>
+        </w:numPr>
+      </w:pPr>
+      <w:hyperlink r:id="rId5" w:history="1">
+        <w:r>
+          <w:rPr>
+            <w:rStyle w:val="Hyperlink"/>
+          </w:rPr>
+          <w:t>https://github.com/nathanvpham/CS4250Assignment1</w:t>
+        </w:r>
+      </w:hyperlink>
+      <w:r>
+        <w:t xml:space="preserve"> </w:t>
+      </w:r>
     </w:p>
     <w:sectPr>
       <w:pgSz w:w="12240" w:h="15840"/>
@@ -2003,6 +4822,39 @@
       </w:tblBorders>
     </w:tblPr>
   </w:style>
+  <w:style w:type="character" w:styleId="PlaceholderText">
+    <w:name w:val="Placeholder Text"/>
+    <w:basedOn w:val="DefaultParagraphFont"/>
+    <w:uiPriority w:val="99"/>
+    <w:semiHidden/>
+    <w:rsid w:val="00CD2A4F"/>
+    <w:rPr>
+      <w:color w:val="808080"/>
+    </w:rPr>
+  </w:style>
+  <w:style w:type="character" w:styleId="Hyperlink">
+    <w:name w:val="Hyperlink"/>
+    <w:basedOn w:val="DefaultParagraphFont"/>
+    <w:uiPriority w:val="99"/>
+    <w:unhideWhenUsed/>
+    <w:rsid w:val="00E92A10"/>
+    <w:rPr>
+      <w:color w:val="0563C1" w:themeColor="hyperlink"/>
+      <w:u w:val="single"/>
+    </w:rPr>
+  </w:style>
+  <w:style w:type="character" w:styleId="UnresolvedMention">
+    <w:name w:val="Unresolved Mention"/>
+    <w:basedOn w:val="DefaultParagraphFont"/>
+    <w:uiPriority w:val="99"/>
+    <w:semiHidden/>
+    <w:unhideWhenUsed/>
+    <w:rsid w:val="00E92A10"/>
+    <w:rPr>
+      <w:color w:val="605E5C"/>
+      <w:shd w:val="clear" w:color="auto" w:fill="E1DFDD"/>
+    </w:rPr>
+  </w:style>
 </w:styles>
 </file>
 

</xml_diff>